<commit_message>
Simulations with thermal energy
- The mesh size will now be increased in cell #1 and any drift elements before as Nmesh = 2000*E^-1/3. The maximum number of mesh points per element is set at 10000.
- The mesh adjustment can be disbled in hellweg.ini file
- Default mesh is now 50
</commit_message>
<xml_diff>
--- a/docs/hellweg_user_guide.docx
+++ b/docs/hellweg_user_guide.docx
@@ -492,27 +492,13 @@
         <w:rPr>
           <w:sz w:val="22"/>
         </w:rPr>
-        <w:t xml:space="preserve"> (“bold” parameters are optional</w:t>
-      </w:r>
-      <w:proofErr w:type="gramStart"/>
-      <w:r>
-        <w:rPr>
-          <w:sz w:val="22"/>
-        </w:rPr>
-        <w:t>):</w:t>
-      </w:r>
-      <w:r>
-        <w:rPr>
-          <w:sz w:val="22"/>
-        </w:rPr>
-        <w:t>:</w:t>
-      </w:r>
-      <w:proofErr w:type="gramEnd"/>
-      <w:r>
-        <w:rPr>
-          <w:sz w:val="22"/>
-        </w:rPr>
-        <w:t xml:space="preserve"> </w:t>
+        <w:t xml:space="preserve"> (“bold” parameters are optional):</w:t>
+      </w:r>
+      <w:r>
+        <w:rPr>
+          <w:sz w:val="22"/>
+        </w:rPr>
+        <w:t xml:space="preserve">: </w:t>
       </w:r>
     </w:p>
     <w:p>
@@ -876,21 +862,7 @@
         <w:rPr>
           <w:sz w:val="22"/>
         </w:rPr>
-        <w:t xml:space="preserve">parameters to define solenoid </w:t>
-      </w:r>
-      <w:proofErr w:type="gramStart"/>
-      <w:r>
-        <w:rPr>
-          <w:sz w:val="22"/>
-        </w:rPr>
-        <w:t>specification:;</w:t>
-      </w:r>
-      <w:proofErr w:type="gramEnd"/>
-      <w:r>
-        <w:rPr>
-          <w:sz w:val="22"/>
-        </w:rPr>
-        <w:t xml:space="preserve"> solenoid length L[</w:t>
+        <w:t>parameters to define solenoid specification:; solenoid length L[</w:t>
       </w:r>
       <w:r>
         <w:rPr>
@@ -1697,7 +1669,6 @@
         <w:t xml:space="preserve">] and </w:t>
       </w:r>
       <w:proofErr w:type="spellStart"/>
-      <w:proofErr w:type="gramStart"/>
       <w:r>
         <w:rPr>
           <w:sz w:val="22"/>
@@ -1712,7 +1683,6 @@
         <w:t>[</w:t>
       </w:r>
       <w:proofErr w:type="spellStart"/>
-      <w:proofErr w:type="gramEnd"/>
       <w:r>
         <w:rPr>
           <w:sz w:val="22"/>
@@ -1961,7 +1931,6 @@
         <w:t xml:space="preserve">] and </w:t>
       </w:r>
       <w:proofErr w:type="spellStart"/>
-      <w:proofErr w:type="gramStart"/>
       <w:r>
         <w:rPr>
           <w:sz w:val="22"/>
@@ -1976,7 +1945,6 @@
         <w:t>[</w:t>
       </w:r>
       <w:proofErr w:type="spellStart"/>
-      <w:proofErr w:type="gramEnd"/>
       <w:r>
         <w:rPr>
           <w:sz w:val="22"/>
@@ -2249,21 +2217,7 @@
         <w:rPr>
           <w:sz w:val="22"/>
         </w:rPr>
-        <w:t xml:space="preserve">This line defines the parameters of the initial distribution or import of particles in transversal and longitudinal phase space. Currently, there is a possibility to input the whole particles phase space from one of the standard </w:t>
-      </w:r>
-      <w:proofErr w:type="gramStart"/>
-      <w:r>
-        <w:rPr>
-          <w:sz w:val="22"/>
-        </w:rPr>
-        <w:t>format</w:t>
-      </w:r>
-      <w:proofErr w:type="gramEnd"/>
-      <w:r>
-        <w:rPr>
-          <w:sz w:val="22"/>
-        </w:rPr>
-        <w:t xml:space="preserve"> files, or define/import the transversal and longitudinal distribution separately.</w:t>
+        <w:t>This line defines the parameters of the initial distribution or import of particles in transversal and longitudinal phase space. Currently, there is a possibility to input the whole particles phase space from one of the standard format files, or define/import the transversal and longitudinal distribution separately.</w:t>
       </w:r>
       <w:r>
         <w:rPr>
@@ -3490,21 +3444,7 @@
         <w:rPr>
           <w:sz w:val="22"/>
         </w:rPr>
-        <w:t xml:space="preserve">This option is </w:t>
-      </w:r>
-      <w:proofErr w:type="gramStart"/>
-      <w:r>
-        <w:rPr>
-          <w:sz w:val="22"/>
-        </w:rPr>
-        <w:t>similar to</w:t>
-      </w:r>
-      <w:proofErr w:type="gramEnd"/>
-      <w:r>
-        <w:rPr>
-          <w:sz w:val="22"/>
-        </w:rPr>
-        <w:t xml:space="preserve"> PIT but uses </w:t>
+        <w:t xml:space="preserve">This option is similar to PIT but uses </w:t>
       </w:r>
       <w:proofErr w:type="spellStart"/>
       <w:r>
@@ -3737,23 +3677,7 @@
           <w:iCs/>
           <w:sz w:val="22"/>
         </w:rPr>
-        <w:t xml:space="preserve"> the format must </w:t>
-      </w:r>
-      <w:proofErr w:type="gramStart"/>
-      <w:r>
-        <w:rPr>
-          <w:iCs/>
-          <w:sz w:val="22"/>
-        </w:rPr>
-        <w:t>be:</w:t>
-      </w:r>
-      <w:proofErr w:type="gramEnd"/>
-      <w:r>
-        <w:rPr>
-          <w:iCs/>
-          <w:sz w:val="22"/>
-        </w:rPr>
-        <w:t xml:space="preserve"> </w:t>
+        <w:t xml:space="preserve"> the format must be: </w:t>
       </w:r>
       <w:r>
         <w:rPr>
@@ -7451,15 +7375,7 @@
         <w:t xml:space="preserve"> defined, the code will consider that the energy is defined in MeV/u (per nucleon)!</w:t>
       </w:r>
       <w:r>
-        <w:t xml:space="preserve"> For Q&gt;1 the current is defined in electrical values (</w:t>
-      </w:r>
-      <w:proofErr w:type="gramStart"/>
-      <w:r>
-        <w:t>i.e.</w:t>
-      </w:r>
-      <w:proofErr w:type="gramEnd"/>
-      <w:r>
-        <w:t xml:space="preserve"> charge </w:t>
+        <w:t xml:space="preserve"> For Q&gt;1 the current is defined in electrical values (i.e. charge </w:t>
       </w:r>
       <w:proofErr w:type="spellStart"/>
       <w:r>
@@ -7484,15 +7400,7 @@
         <w:t>:</w:t>
       </w:r>
       <w:r>
-        <w:t xml:space="preserve"> Hellweg code was designed to simulate electrons in disk-loaded-waveguide-like structures. While ion simulation capability was added to the code, the User must understand the applicability limits of ion beam dynamics simulation. </w:t>
-      </w:r>
-      <w:proofErr w:type="gramStart"/>
-      <w:r>
-        <w:t>I.e.</w:t>
-      </w:r>
-      <w:proofErr w:type="gramEnd"/>
-      <w:r>
-        <w:t xml:space="preserve"> simulating beams with energies below 10 MeV/u in structures other than CCL-type</w:t>
+        <w:t xml:space="preserve"> Hellweg code was designed to simulate electrons in disk-loaded-waveguide-like structures. While ion simulation capability was added to the code, the User must understand the applicability limits of ion beam dynamics simulation. I.e. simulating beams with energies below 10 MeV/u in structures other than CCL-type</w:t>
       </w:r>
       <w:r>
         <w:t xml:space="preserve"> </w:t>
@@ -7698,7 +7606,6 @@
         </w:rPr>
         <w:t xml:space="preserve">), and </w:t>
       </w:r>
-      <w:proofErr w:type="gramStart"/>
       <w:r>
         <w:rPr>
           <w:sz w:val="22"/>
@@ -7716,14 +7623,7 @@
         <w:rPr>
           <w:sz w:val="22"/>
         </w:rPr>
-        <w:t xml:space="preserve"> of</w:t>
-      </w:r>
-      <w:proofErr w:type="gramEnd"/>
-      <w:r>
-        <w:rPr>
-          <w:sz w:val="22"/>
-        </w:rPr>
-        <w:t xml:space="preserve"> particles in beam </w:t>
+        <w:t xml:space="preserve"> of particles in beam </w:t>
       </w:r>
       <w:r>
         <w:rPr>
@@ -8014,21 +7914,7 @@
         <w:rPr>
           <w:sz w:val="22"/>
         </w:rPr>
-        <w:t xml:space="preserve"> and Elliptic algorithms it is optionally possible to define the dimensions of the ellipsoid core in rms values. If no slices </w:t>
-      </w:r>
-      <w:proofErr w:type="gramStart"/>
-      <w:r>
-        <w:rPr>
-          <w:sz w:val="22"/>
-        </w:rPr>
-        <w:t>is</w:t>
-      </w:r>
-      <w:proofErr w:type="gramEnd"/>
-      <w:r>
-        <w:rPr>
-          <w:sz w:val="22"/>
-        </w:rPr>
-        <w:t xml:space="preserve"> defined, the code will define each dimension for ellipsoid as 3 rms. </w:t>
+        <w:t xml:space="preserve"> and Elliptic algorithms it is optionally possible to define the dimensions of the ellipsoid core in rms values. If no slices is defined, the code will define each dimension for ellipsoid as 3 rms. </w:t>
       </w:r>
       <w:r>
         <w:rPr>
@@ -8063,21 +7949,7 @@
         <w:rPr>
           <w:sz w:val="22"/>
         </w:rPr>
-        <w:t xml:space="preserve"> parameters. If no slices </w:t>
-      </w:r>
-      <w:proofErr w:type="gramStart"/>
-      <w:r>
-        <w:rPr>
-          <w:sz w:val="22"/>
-        </w:rPr>
-        <w:t>is</w:t>
-      </w:r>
-      <w:proofErr w:type="gramEnd"/>
-      <w:r>
-        <w:rPr>
-          <w:sz w:val="22"/>
-        </w:rPr>
-        <w:t xml:space="preserve"> defined, the code will assume 1 slice.</w:t>
+        <w:t xml:space="preserve"> parameters. If no slices is defined, the code will assume 1 slice.</w:t>
       </w:r>
     </w:p>
     <w:p>
@@ -10414,34 +10286,237 @@
       <w:r>
         <w:t xml:space="preserve"> </w:t>
       </w:r>
-      <w:proofErr w:type="gramStart"/>
       <w:r>
         <w:rPr>
           <w:b/>
         </w:rPr>
-        <w:t>kB[</w:t>
-      </w:r>
-      <w:proofErr w:type="gramEnd"/>
+        <w:t>kB[]</w:t>
+      </w:r>
+      <w:r>
+        <w:t xml:space="preserve"> </w:t>
+      </w:r>
       <w:r>
         <w:rPr>
           <w:b/>
         </w:rPr>
-        <w:t>]</w:t>
-      </w:r>
-      <w:r>
+        <w:t>Nm</w:t>
+      </w:r>
+      <w:r>
+        <w:rPr>
+          <w:b/>
+        </w:rPr>
+        <w:t>[]</w:t>
+      </w:r>
+    </w:p>
+    <w:p>
+      <w:pPr>
+        <w:jc w:val="both"/>
+        <w:rPr>
+          <w:sz w:val="22"/>
+        </w:rPr>
+      </w:pPr>
+      <w:r>
+        <w:rPr>
+          <w:sz w:val="22"/>
+        </w:rPr>
+        <w:t xml:space="preserve">This keyword defines a </w:t>
+      </w:r>
+      <w:r>
+        <w:rPr>
+          <w:sz w:val="22"/>
+        </w:rPr>
+        <w:t>magnetic quadrupole of the length L[cm]</w:t>
+      </w:r>
+      <w:r>
+        <w:rPr>
+          <w:sz w:val="22"/>
+        </w:rPr>
         <w:t xml:space="preserve"> </w:t>
       </w:r>
       <w:r>
         <w:rPr>
-          <w:b/>
-        </w:rPr>
-        <w:t>Nm</w:t>
-      </w:r>
-      <w:r>
-        <w:rPr>
-          <w:b/>
-        </w:rPr>
-        <w:t>[]</w:t>
+          <w:sz w:val="22"/>
+        </w:rPr>
+        <w:t xml:space="preserve">with the 2D field map imported from file with </w:t>
+      </w:r>
+      <w:proofErr w:type="spellStart"/>
+      <w:r>
+        <w:rPr>
+          <w:i/>
+          <w:sz w:val="22"/>
+        </w:rPr>
+        <w:t>FileName</w:t>
+      </w:r>
+      <w:proofErr w:type="spellEnd"/>
+      <w:r>
+        <w:rPr>
+          <w:sz w:val="22"/>
+        </w:rPr>
+        <w:t xml:space="preserve">. </w:t>
+      </w:r>
+      <w:r>
+        <w:rPr>
+          <w:sz w:val="22"/>
+        </w:rPr>
+        <w:t>The field map should be defined in the format x[cm] y[cm] Bx[</w:t>
+      </w:r>
+      <w:proofErr w:type="spellStart"/>
+      <w:r>
+        <w:rPr>
+          <w:sz w:val="22"/>
+        </w:rPr>
+        <w:t>Gs</w:t>
+      </w:r>
+      <w:proofErr w:type="spellEnd"/>
+      <w:r>
+        <w:rPr>
+          <w:sz w:val="22"/>
+        </w:rPr>
+        <w:t>] By[</w:t>
+      </w:r>
+      <w:proofErr w:type="spellStart"/>
+      <w:r>
+        <w:rPr>
+          <w:sz w:val="22"/>
+        </w:rPr>
+        <w:t>Gs</w:t>
+      </w:r>
+      <w:proofErr w:type="spellEnd"/>
+      <w:r>
+        <w:rPr>
+          <w:sz w:val="22"/>
+        </w:rPr>
+        <w:t xml:space="preserve">]. The code will consider this 2D map to be uniform along the defined length. Unlike SOLENOID, where the field is overlaid over the elements, the QUAD element is inserted into accelerator lattice. In other word, the code treats the QUAD element as a drift tube with the magnetic field inside. The particles outside the imported mesh are considered lost. </w:t>
+      </w:r>
+      <w:r>
+        <w:rPr>
+          <w:sz w:val="22"/>
+        </w:rPr>
+        <w:t>Optionally, it is possible to</w:t>
+      </w:r>
+      <w:r>
+        <w:rPr>
+          <w:sz w:val="22"/>
+        </w:rPr>
+        <w:t xml:space="preserve"> scale the field by specifying a coefficient kB (can be negative). If defined, the code will multiply all field values by kB. Also, similar to the DRIFT element it is possible to define</w:t>
+      </w:r>
+      <w:r>
+        <w:rPr>
+          <w:sz w:val="22"/>
+        </w:rPr>
+        <w:t xml:space="preserve"> the number of mesh points for drift element after the radius that will override the global mesh settings.</w:t>
+      </w:r>
+    </w:p>
+    <w:p>
+      <w:pPr>
+        <w:rPr>
+          <w:i/>
+          <w:iCs/>
+          <w:sz w:val="22"/>
+        </w:rPr>
+      </w:pPr>
+      <w:r>
+        <w:rPr>
+          <w:i/>
+          <w:iCs/>
+          <w:sz w:val="22"/>
+        </w:rPr>
+        <w:t xml:space="preserve">Ex. QUAD quad.txt 10.0 </w:t>
+      </w:r>
+    </w:p>
+    <w:p>
+      <w:pPr>
+        <w:rPr>
+          <w:i/>
+          <w:iCs/>
+          <w:sz w:val="22"/>
+        </w:rPr>
+      </w:pPr>
+      <w:r>
+        <w:rPr>
+          <w:i/>
+          <w:iCs/>
+          <w:sz w:val="22"/>
+        </w:rPr>
+        <w:t>Ex. QUAD quad.txt 10.0 -2.0</w:t>
+      </w:r>
+    </w:p>
+    <w:p>
+      <w:pPr>
+        <w:rPr>
+          <w:i/>
+          <w:iCs/>
+          <w:sz w:val="22"/>
+        </w:rPr>
+      </w:pPr>
+      <w:r>
+        <w:rPr>
+          <w:i/>
+          <w:iCs/>
+          <w:sz w:val="22"/>
+        </w:rPr>
+        <w:t>Ex. QUAD quad.txt 10.0 -2.0 100</w:t>
+      </w:r>
+    </w:p>
+    <w:p>
+      <w:pPr>
+        <w:rPr>
+          <w:iCs/>
+          <w:sz w:val="22"/>
+        </w:rPr>
+      </w:pPr>
+      <w:r>
+        <w:rPr>
+          <w:iCs/>
+          <w:sz w:val="22"/>
+        </w:rPr>
+        <w:t xml:space="preserve">Please, note that the </w:t>
+      </w:r>
+      <w:r>
+        <w:rPr>
+          <w:iCs/>
+          <w:sz w:val="22"/>
+        </w:rPr>
+        <w:t>QUAD</w:t>
+      </w:r>
+      <w:r>
+        <w:rPr>
+          <w:iCs/>
+          <w:sz w:val="22"/>
+        </w:rPr>
+        <w:t xml:space="preserve"> element will terminate any power </w:t>
+      </w:r>
+      <w:r>
+        <w:rPr>
+          <w:iCs/>
+          <w:sz w:val="22"/>
+        </w:rPr>
+        <w:t>used before.</w:t>
+      </w:r>
+    </w:p>
+    <w:p>
+      <w:pPr>
+        <w:pStyle w:val="Heading2"/>
+      </w:pPr>
+      <w:r>
+        <w:rPr>
+          <w:u w:val="single"/>
+        </w:rPr>
+        <w:t>SAVE</w:t>
+      </w:r>
+      <w:r>
+        <w:t xml:space="preserve"> </w:t>
+      </w:r>
+      <w:proofErr w:type="spellStart"/>
+      <w:r>
+        <w:t>FileName</w:t>
+      </w:r>
+      <w:proofErr w:type="spellEnd"/>
+      <w:r>
+        <w:t xml:space="preserve"> </w:t>
+      </w:r>
+      <w:r>
+        <w:t>Parameters</w:t>
       </w:r>
     </w:p>
     <w:p>
@@ -10455,350 +10530,220 @@
         <w:rPr>
           <w:sz w:val="22"/>
         </w:rPr>
-        <w:t xml:space="preserve">This keyword defines a </w:t>
-      </w:r>
-      <w:r>
-        <w:rPr>
-          <w:sz w:val="22"/>
-        </w:rPr>
-        <w:t>magnetic quadrupole of the length L[cm]</w:t>
-      </w:r>
-      <w:r>
-        <w:rPr>
-          <w:sz w:val="22"/>
-        </w:rPr>
-        <w:t xml:space="preserve"> </w:t>
-      </w:r>
-      <w:r>
-        <w:rPr>
-          <w:sz w:val="22"/>
-        </w:rPr>
-        <w:t xml:space="preserve">with the 2D field map imported from file with </w:t>
+        <w:t xml:space="preserve">If this line is present, the code will export the live particle parameters (phase, energy, radius, azimuth and radial velocity) at position </w:t>
+      </w:r>
+      <w:r>
+        <w:rPr>
+          <w:noProof/>
+          <w:sz w:val="22"/>
+        </w:rPr>
+        <w:t>define</w:t>
+      </w:r>
+      <w:r>
+        <w:rPr>
+          <w:sz w:val="22"/>
+        </w:rPr>
+        <w:t xml:space="preserve"> in the INPUT to the </w:t>
+      </w:r>
+      <w:r>
+        <w:rPr>
+          <w:sz w:val="22"/>
+        </w:rPr>
+        <w:t xml:space="preserve">file with the </w:t>
+      </w:r>
+      <w:r>
+        <w:rPr>
+          <w:sz w:val="22"/>
+        </w:rPr>
+        <w:t xml:space="preserve">defined </w:t>
+      </w:r>
+      <w:r>
+        <w:rPr>
+          <w:sz w:val="22"/>
+        </w:rPr>
+        <w:t>name and .</w:t>
       </w:r>
       <w:proofErr w:type="spellStart"/>
       <w:r>
         <w:rPr>
-          <w:i/>
-          <w:sz w:val="22"/>
-        </w:rPr>
-        <w:t>FileName</w:t>
+          <w:sz w:val="22"/>
+        </w:rPr>
+        <w:t>dat</w:t>
       </w:r>
       <w:proofErr w:type="spellEnd"/>
       <w:r>
         <w:rPr>
           <w:sz w:val="22"/>
         </w:rPr>
-        <w:t xml:space="preserve">. </w:t>
-      </w:r>
-      <w:r>
-        <w:rPr>
-          <w:sz w:val="22"/>
-        </w:rPr>
-        <w:t xml:space="preserve">The field map should be defined in the format x[cm] y[cm] </w:t>
-      </w:r>
-      <w:proofErr w:type="gramStart"/>
-      <w:r>
-        <w:rPr>
-          <w:sz w:val="22"/>
-        </w:rPr>
-        <w:t>Bx[</w:t>
-      </w:r>
-      <w:proofErr w:type="spellStart"/>
-      <w:proofErr w:type="gramEnd"/>
-      <w:r>
-        <w:rPr>
-          <w:sz w:val="22"/>
-        </w:rPr>
-        <w:t>Gs</w:t>
-      </w:r>
-      <w:proofErr w:type="spellEnd"/>
-      <w:r>
-        <w:rPr>
-          <w:sz w:val="22"/>
-        </w:rPr>
-        <w:t>] By[</w:t>
-      </w:r>
-      <w:proofErr w:type="spellStart"/>
-      <w:r>
-        <w:rPr>
-          <w:sz w:val="22"/>
-        </w:rPr>
-        <w:t>Gs</w:t>
-      </w:r>
-      <w:proofErr w:type="spellEnd"/>
-      <w:r>
-        <w:rPr>
-          <w:sz w:val="22"/>
-        </w:rPr>
-        <w:t xml:space="preserve">]. The code will consider this 2D map to be uniform along the defined length. Unlike SOLENOID, where the field is overlaid over the elements, the QUAD element is inserted into accelerator lattice. In other word, the code treats the QUAD element as a drift tube with the magnetic field inside. The particles outside the imported mesh are considered lost. </w:t>
-      </w:r>
-      <w:r>
-        <w:rPr>
-          <w:sz w:val="22"/>
-        </w:rPr>
-        <w:t>Optionally, it is possible to</w:t>
-      </w:r>
-      <w:r>
-        <w:rPr>
-          <w:sz w:val="22"/>
-        </w:rPr>
-        <w:t xml:space="preserve"> scale the field by specifying a coefficient kB (can be negative). If defined, the code will multiply all field values by kB. Also, </w:t>
-      </w:r>
-      <w:proofErr w:type="gramStart"/>
-      <w:r>
-        <w:rPr>
-          <w:sz w:val="22"/>
-        </w:rPr>
-        <w:t>similar to</w:t>
-      </w:r>
-      <w:proofErr w:type="gramEnd"/>
-      <w:r>
-        <w:rPr>
-          <w:sz w:val="22"/>
-        </w:rPr>
-        <w:t xml:space="preserve"> the DRIFT element it is possible to define</w:t>
-      </w:r>
-      <w:r>
-        <w:rPr>
-          <w:sz w:val="22"/>
-        </w:rPr>
-        <w:t xml:space="preserve"> the number of mesh points for drift element after the radius that will override the global mesh settings.</w:t>
-      </w:r>
-    </w:p>
-    <w:p>
-      <w:pPr>
-        <w:rPr>
-          <w:i/>
-          <w:iCs/>
-          <w:sz w:val="22"/>
-        </w:rPr>
-      </w:pPr>
-      <w:r>
-        <w:rPr>
-          <w:i/>
-          <w:iCs/>
-          <w:sz w:val="22"/>
-        </w:rPr>
-        <w:t xml:space="preserve">Ex. QUAD quad.txt 10.0 </w:t>
-      </w:r>
-    </w:p>
-    <w:p>
-      <w:pPr>
-        <w:rPr>
-          <w:i/>
-          <w:iCs/>
-          <w:sz w:val="22"/>
-        </w:rPr>
-      </w:pPr>
-      <w:r>
-        <w:rPr>
-          <w:i/>
-          <w:iCs/>
-          <w:sz w:val="22"/>
-        </w:rPr>
-        <w:t>Ex. QUAD quad.txt 10.0 -2.0</w:t>
-      </w:r>
-    </w:p>
-    <w:p>
-      <w:pPr>
-        <w:rPr>
-          <w:i/>
-          <w:iCs/>
-          <w:sz w:val="22"/>
-        </w:rPr>
-      </w:pPr>
-      <w:r>
-        <w:rPr>
-          <w:i/>
-          <w:iCs/>
-          <w:sz w:val="22"/>
-        </w:rPr>
-        <w:t>Ex. QUAD quad.txt 10.0 -2.0 100</w:t>
-      </w:r>
-    </w:p>
-    <w:p>
-      <w:pPr>
-        <w:rPr>
-          <w:iCs/>
-          <w:sz w:val="22"/>
-        </w:rPr>
-      </w:pPr>
-      <w:r>
-        <w:rPr>
-          <w:iCs/>
-          <w:sz w:val="22"/>
-        </w:rPr>
-        <w:t xml:space="preserve">Please, note that the </w:t>
-      </w:r>
-      <w:r>
-        <w:rPr>
-          <w:iCs/>
-          <w:sz w:val="22"/>
-        </w:rPr>
-        <w:t>QUAD</w:t>
-      </w:r>
-      <w:r>
-        <w:rPr>
-          <w:iCs/>
-          <w:sz w:val="22"/>
-        </w:rPr>
-        <w:t xml:space="preserve"> element will terminate any power </w:t>
-      </w:r>
-      <w:r>
-        <w:rPr>
-          <w:iCs/>
-          <w:sz w:val="22"/>
-        </w:rPr>
-        <w:t>used before.</w:t>
-      </w:r>
-    </w:p>
-    <w:p>
-      <w:pPr>
-        <w:pStyle w:val="Heading2"/>
-      </w:pPr>
-      <w:r>
-        <w:rPr>
-          <w:u w:val="single"/>
-        </w:rPr>
-        <w:t>SAVE</w:t>
-      </w:r>
-      <w:r>
-        <w:t xml:space="preserve"> </w:t>
-      </w:r>
-      <w:proofErr w:type="spellStart"/>
-      <w:r>
-        <w:t>FileName</w:t>
-      </w:r>
-      <w:proofErr w:type="spellEnd"/>
-      <w:r>
-        <w:t xml:space="preserve"> </w:t>
-      </w:r>
-      <w:r>
-        <w:t>Parameters</w:t>
+        <w:t xml:space="preserve"> extension</w:t>
+      </w:r>
+    </w:p>
+    <w:p>
+      <w:pPr>
+        <w:rPr>
+          <w:i/>
+          <w:iCs/>
+          <w:sz w:val="22"/>
+        </w:rPr>
+      </w:pPr>
+      <w:r>
+        <w:rPr>
+          <w:i/>
+          <w:iCs/>
+          <w:sz w:val="22"/>
+        </w:rPr>
+        <w:t>Ex. CELLS 3 120 0.999 380.0</w:t>
+      </w:r>
+    </w:p>
+    <w:p>
+      <w:pPr>
+        <w:rPr>
+          <w:i/>
+          <w:iCs/>
+          <w:sz w:val="22"/>
+        </w:rPr>
+      </w:pPr>
+      <w:r>
+        <w:rPr>
+          <w:i/>
+          <w:iCs/>
+          <w:sz w:val="22"/>
+        </w:rPr>
+        <w:t>SAVE test</w:t>
+      </w:r>
+    </w:p>
+    <w:p>
+      <w:pPr>
+        <w:rPr>
+          <w:i/>
+          <w:iCs/>
+          <w:sz w:val="22"/>
+        </w:rPr>
+      </w:pPr>
+      <w:r>
+        <w:rPr>
+          <w:i/>
+          <w:iCs/>
+          <w:sz w:val="22"/>
+        </w:rPr>
+        <w:t xml:space="preserve">DRIFT 10.0 2.0 </w:t>
       </w:r>
     </w:p>
     <w:p>
       <w:pPr>
         <w:jc w:val="both"/>
         <w:rPr>
-          <w:sz w:val="22"/>
-        </w:rPr>
-      </w:pPr>
-      <w:r>
-        <w:rPr>
-          <w:sz w:val="22"/>
-        </w:rPr>
-        <w:t xml:space="preserve">If this line is present, the code will export the live particle parameters (phase, energy, radius, </w:t>
-      </w:r>
-      <w:proofErr w:type="gramStart"/>
-      <w:r>
-        <w:rPr>
-          <w:sz w:val="22"/>
-        </w:rPr>
-        <w:t>azimuth</w:t>
-      </w:r>
-      <w:proofErr w:type="gramEnd"/>
-      <w:r>
-        <w:rPr>
-          <w:sz w:val="22"/>
-        </w:rPr>
-        <w:t xml:space="preserve"> and radial velocity) at position </w:t>
-      </w:r>
-      <w:r>
-        <w:rPr>
-          <w:noProof/>
-          <w:sz w:val="22"/>
-        </w:rPr>
-        <w:t>define</w:t>
-      </w:r>
-      <w:r>
-        <w:rPr>
-          <w:sz w:val="22"/>
-        </w:rPr>
-        <w:t xml:space="preserve"> in the INPUT to the </w:t>
-      </w:r>
-      <w:r>
-        <w:rPr>
-          <w:sz w:val="22"/>
-        </w:rPr>
-        <w:t xml:space="preserve">file with the </w:t>
-      </w:r>
-      <w:r>
-        <w:rPr>
-          <w:sz w:val="22"/>
-        </w:rPr>
-        <w:t xml:space="preserve">defined </w:t>
-      </w:r>
-      <w:r>
-        <w:rPr>
-          <w:sz w:val="22"/>
-        </w:rPr>
-        <w:t>name and .</w:t>
-      </w:r>
-      <w:proofErr w:type="spellStart"/>
-      <w:r>
-        <w:rPr>
-          <w:sz w:val="22"/>
-        </w:rPr>
-        <w:t>dat</w:t>
-      </w:r>
-      <w:proofErr w:type="spellEnd"/>
-      <w:r>
-        <w:rPr>
-          <w:sz w:val="22"/>
-        </w:rPr>
-        <w:t xml:space="preserve"> extension</w:t>
-      </w:r>
-    </w:p>
-    <w:p>
-      <w:pPr>
-        <w:rPr>
-          <w:i/>
-          <w:iCs/>
-          <w:sz w:val="22"/>
-        </w:rPr>
-      </w:pPr>
-      <w:r>
-        <w:rPr>
-          <w:i/>
-          <w:iCs/>
-          <w:sz w:val="22"/>
-        </w:rPr>
-        <w:t>Ex. CELLS 3 120 0.999 380.0</w:t>
-      </w:r>
-    </w:p>
-    <w:p>
-      <w:pPr>
-        <w:rPr>
-          <w:i/>
-          <w:iCs/>
-          <w:sz w:val="22"/>
-        </w:rPr>
-      </w:pPr>
-      <w:r>
-        <w:rPr>
-          <w:i/>
-          <w:iCs/>
-          <w:sz w:val="22"/>
-        </w:rPr>
-        <w:t>SAVE test</w:t>
-      </w:r>
-    </w:p>
-    <w:p>
-      <w:pPr>
-        <w:rPr>
-          <w:i/>
-          <w:iCs/>
-          <w:sz w:val="22"/>
-        </w:rPr>
-      </w:pPr>
-      <w:r>
-        <w:rPr>
-          <w:i/>
-          <w:iCs/>
-          <w:sz w:val="22"/>
-        </w:rPr>
-        <w:t xml:space="preserve">DRIFT 10.0 2.0 </w:t>
+          <w:iCs/>
+          <w:sz w:val="22"/>
+        </w:rPr>
+      </w:pPr>
+      <w:r>
+        <w:rPr>
+          <w:iCs/>
+          <w:sz w:val="22"/>
+        </w:rPr>
+        <w:t xml:space="preserve">In this </w:t>
+      </w:r>
+      <w:r>
+        <w:rPr>
+          <w:iCs/>
+          <w:noProof/>
+          <w:sz w:val="22"/>
+        </w:rPr>
+        <w:t>example</w:t>
+      </w:r>
+      <w:r>
+        <w:rPr>
+          <w:iCs/>
+          <w:noProof/>
+          <w:sz w:val="22"/>
+        </w:rPr>
+        <w:t>,</w:t>
+      </w:r>
+      <w:r>
+        <w:rPr>
+          <w:iCs/>
+          <w:sz w:val="22"/>
+        </w:rPr>
+        <w:t xml:space="preserve"> the particle parameters will be exported at the position between 3 cells and</w:t>
+      </w:r>
+      <w:r>
+        <w:rPr>
+          <w:iCs/>
+          <w:noProof/>
+          <w:sz w:val="22"/>
+        </w:rPr>
+        <w:t xml:space="preserve"> drift</w:t>
+      </w:r>
+      <w:r>
+        <w:rPr>
+          <w:iCs/>
+          <w:noProof/>
+          <w:sz w:val="22"/>
+        </w:rPr>
+        <w:t xml:space="preserve"> to the file </w:t>
+      </w:r>
+      <w:r>
+        <w:rPr>
+          <w:i/>
+          <w:iCs/>
+          <w:noProof/>
+          <w:sz w:val="22"/>
+        </w:rPr>
+        <w:t>test</w:t>
+      </w:r>
+      <w:r>
+        <w:rPr>
+          <w:i/>
+          <w:iCs/>
+          <w:noProof/>
+          <w:sz w:val="22"/>
+        </w:rPr>
+        <w:t>.dat</w:t>
+      </w:r>
+      <w:r>
+        <w:rPr>
+          <w:iCs/>
+          <w:noProof/>
+          <w:sz w:val="22"/>
+        </w:rPr>
+        <w:t>.</w:t>
+      </w:r>
+      <w:r>
+        <w:rPr>
+          <w:iCs/>
+          <w:sz w:val="22"/>
+        </w:rPr>
+        <w:t xml:space="preserve"> Multiple export commands </w:t>
+      </w:r>
+      <w:r>
+        <w:rPr>
+          <w:iCs/>
+          <w:sz w:val="22"/>
+        </w:rPr>
+        <w:t>are</w:t>
+      </w:r>
+      <w:r>
+        <w:rPr>
+          <w:iCs/>
+          <w:sz w:val="22"/>
+        </w:rPr>
+        <w:t xml:space="preserve"> possible, but two SAVE lines at the same position will </w:t>
+      </w:r>
+      <w:r>
+        <w:rPr>
+          <w:iCs/>
+          <w:noProof/>
+          <w:sz w:val="22"/>
+        </w:rPr>
+        <w:t>be overwritten</w:t>
+      </w:r>
+      <w:r>
+        <w:rPr>
+          <w:iCs/>
+          <w:sz w:val="22"/>
+        </w:rPr>
+        <w:t>.</w:t>
       </w:r>
     </w:p>
     <w:p>
@@ -10814,109 +10759,134 @@
           <w:iCs/>
           <w:sz w:val="22"/>
         </w:rPr>
-        <w:t xml:space="preserve">In this </w:t>
-      </w:r>
-      <w:r>
-        <w:rPr>
-          <w:iCs/>
-          <w:noProof/>
-          <w:sz w:val="22"/>
-        </w:rPr>
-        <w:t>example</w:t>
-      </w:r>
-      <w:r>
-        <w:rPr>
-          <w:iCs/>
-          <w:noProof/>
-          <w:sz w:val="22"/>
-        </w:rPr>
-        <w:t>,</w:t>
-      </w:r>
-      <w:r>
-        <w:rPr>
-          <w:iCs/>
-          <w:sz w:val="22"/>
-        </w:rPr>
-        <w:t xml:space="preserve"> the particle parameters will be exported at the position between 3 cells and</w:t>
-      </w:r>
-      <w:r>
-        <w:rPr>
-          <w:iCs/>
-          <w:noProof/>
-          <w:sz w:val="22"/>
-        </w:rPr>
-        <w:t xml:space="preserve"> drift</w:t>
-      </w:r>
-      <w:r>
-        <w:rPr>
-          <w:iCs/>
-          <w:noProof/>
-          <w:sz w:val="22"/>
-        </w:rPr>
-        <w:t xml:space="preserve"> to the file </w:t>
-      </w:r>
-      <w:r>
-        <w:rPr>
-          <w:i/>
-          <w:iCs/>
-          <w:noProof/>
-          <w:sz w:val="22"/>
-        </w:rPr>
-        <w:t>test</w:t>
-      </w:r>
-      <w:r>
-        <w:rPr>
-          <w:i/>
-          <w:iCs/>
-          <w:noProof/>
-          <w:sz w:val="22"/>
-        </w:rPr>
-        <w:t>.dat</w:t>
-      </w:r>
-      <w:r>
-        <w:rPr>
-          <w:iCs/>
-          <w:noProof/>
+        <w:t>It is possible to define the number of particles to be exported or the region of particles numbers after the name of file</w:t>
+      </w:r>
+    </w:p>
+    <w:p>
+      <w:pPr>
+        <w:rPr>
+          <w:i/>
+          <w:iCs/>
+          <w:sz w:val="22"/>
+        </w:rPr>
+      </w:pPr>
+      <w:r>
+        <w:rPr>
+          <w:i/>
+          <w:iCs/>
+          <w:sz w:val="22"/>
+        </w:rPr>
+        <w:t>Ex. SAVE test</w:t>
+      </w:r>
+      <w:r>
+        <w:rPr>
+          <w:i/>
+          <w:iCs/>
+          <w:sz w:val="22"/>
+        </w:rPr>
+        <w:t xml:space="preserve"> 500</w:t>
+      </w:r>
+    </w:p>
+    <w:p>
+      <w:pPr>
+        <w:rPr>
+          <w:i/>
+          <w:iCs/>
+          <w:sz w:val="22"/>
+        </w:rPr>
+      </w:pPr>
+      <w:r>
+        <w:rPr>
+          <w:i/>
+          <w:iCs/>
+          <w:sz w:val="22"/>
+        </w:rPr>
+        <w:t>Ex. SAVE test</w:t>
+      </w:r>
+      <w:r>
+        <w:rPr>
+          <w:i/>
+          <w:iCs/>
+          <w:sz w:val="22"/>
+        </w:rPr>
+        <w:t xml:space="preserve"> 1000 2000</w:t>
+      </w:r>
+    </w:p>
+    <w:p>
+      <w:pPr>
+        <w:jc w:val="both"/>
+        <w:rPr>
+          <w:iCs/>
+          <w:sz w:val="22"/>
+        </w:rPr>
+      </w:pPr>
+      <w:r>
+        <w:rPr>
+          <w:iCs/>
+          <w:sz w:val="22"/>
+        </w:rPr>
+        <w:t xml:space="preserve">In the first example, the first 500 </w:t>
+      </w:r>
+      <w:r>
+        <w:rPr>
+          <w:iCs/>
+          <w:noProof/>
+          <w:sz w:val="22"/>
+        </w:rPr>
+        <w:t>particles</w:t>
+      </w:r>
+      <w:r>
+        <w:rPr>
+          <w:iCs/>
+          <w:sz w:val="22"/>
+        </w:rPr>
+        <w:t xml:space="preserve"> will </w:t>
+      </w:r>
+      <w:r>
+        <w:rPr>
+          <w:iCs/>
+          <w:noProof/>
+          <w:sz w:val="22"/>
+        </w:rPr>
+        <w:t>be exported</w:t>
+      </w:r>
+      <w:r>
+        <w:rPr>
+          <w:iCs/>
+          <w:sz w:val="22"/>
+        </w:rPr>
+        <w:t xml:space="preserve">. In the second one, only the particles with numbers from 1000 to 2000 will </w:t>
+      </w:r>
+      <w:r>
+        <w:rPr>
+          <w:iCs/>
+          <w:noProof/>
+          <w:sz w:val="22"/>
+        </w:rPr>
+        <w:t>be exported</w:t>
+      </w:r>
+      <w:r>
+        <w:rPr>
+          <w:iCs/>
+          <w:sz w:val="22"/>
+        </w:rPr>
+        <w:t xml:space="preserve">. Lost particles </w:t>
+      </w:r>
+      <w:r>
+        <w:rPr>
+          <w:iCs/>
+          <w:noProof/>
+          <w:sz w:val="22"/>
+        </w:rPr>
+        <w:t>are not exported</w:t>
+      </w:r>
+      <w:r>
+        <w:rPr>
+          <w:iCs/>
           <w:sz w:val="22"/>
         </w:rPr>
         <w:t>.</w:t>
       </w:r>
-      <w:r>
-        <w:rPr>
-          <w:iCs/>
-          <w:sz w:val="22"/>
-        </w:rPr>
-        <w:t xml:space="preserve"> Multiple export commands </w:t>
-      </w:r>
-      <w:r>
-        <w:rPr>
-          <w:iCs/>
-          <w:sz w:val="22"/>
-        </w:rPr>
-        <w:t>are</w:t>
-      </w:r>
-      <w:r>
-        <w:rPr>
-          <w:iCs/>
-          <w:sz w:val="22"/>
-        </w:rPr>
-        <w:t xml:space="preserve"> possible, but two SAVE lines at the same position will </w:t>
-      </w:r>
-      <w:r>
-        <w:rPr>
-          <w:iCs/>
-          <w:noProof/>
-          <w:sz w:val="22"/>
-        </w:rPr>
-        <w:t>be overwritten</w:t>
-      </w:r>
-      <w:r>
-        <w:rPr>
-          <w:iCs/>
-          <w:sz w:val="22"/>
-        </w:rPr>
-        <w:t>.</w:t>
-      </w:r>
     </w:p>
     <w:p>
       <w:pPr>
@@ -10931,165 +10901,7 @@
           <w:iCs/>
           <w:sz w:val="22"/>
         </w:rPr>
-        <w:t>It is possible to define the number of particles to be exported or the region of particles numbers after the name of file</w:t>
-      </w:r>
-    </w:p>
-    <w:p>
-      <w:pPr>
-        <w:rPr>
-          <w:i/>
-          <w:iCs/>
-          <w:sz w:val="22"/>
-        </w:rPr>
-      </w:pPr>
-      <w:r>
-        <w:rPr>
-          <w:i/>
-          <w:iCs/>
-          <w:sz w:val="22"/>
-        </w:rPr>
-        <w:t>Ex. SAVE test</w:t>
-      </w:r>
-      <w:r>
-        <w:rPr>
-          <w:i/>
-          <w:iCs/>
-          <w:sz w:val="22"/>
-        </w:rPr>
-        <w:t xml:space="preserve"> 500</w:t>
-      </w:r>
-    </w:p>
-    <w:p>
-      <w:pPr>
-        <w:rPr>
-          <w:i/>
-          <w:iCs/>
-          <w:sz w:val="22"/>
-        </w:rPr>
-      </w:pPr>
-      <w:r>
-        <w:rPr>
-          <w:i/>
-          <w:iCs/>
-          <w:sz w:val="22"/>
-        </w:rPr>
-        <w:t>Ex. SAVE test</w:t>
-      </w:r>
-      <w:r>
-        <w:rPr>
-          <w:i/>
-          <w:iCs/>
-          <w:sz w:val="22"/>
-        </w:rPr>
-        <w:t xml:space="preserve"> 1000 2000</w:t>
-      </w:r>
-    </w:p>
-    <w:p>
-      <w:pPr>
-        <w:jc w:val="both"/>
-        <w:rPr>
-          <w:iCs/>
-          <w:sz w:val="22"/>
-        </w:rPr>
-      </w:pPr>
-      <w:r>
-        <w:rPr>
-          <w:iCs/>
-          <w:sz w:val="22"/>
-        </w:rPr>
-        <w:t xml:space="preserve">In the first example, the first 500 </w:t>
-      </w:r>
-      <w:r>
-        <w:rPr>
-          <w:iCs/>
-          <w:noProof/>
-          <w:sz w:val="22"/>
-        </w:rPr>
-        <w:t>particles</w:t>
-      </w:r>
-      <w:r>
-        <w:rPr>
-          <w:iCs/>
-          <w:sz w:val="22"/>
-        </w:rPr>
-        <w:t xml:space="preserve"> will </w:t>
-      </w:r>
-      <w:r>
-        <w:rPr>
-          <w:iCs/>
-          <w:noProof/>
-          <w:sz w:val="22"/>
-        </w:rPr>
-        <w:t>be exported</w:t>
-      </w:r>
-      <w:r>
-        <w:rPr>
-          <w:iCs/>
-          <w:sz w:val="22"/>
-        </w:rPr>
-        <w:t xml:space="preserve">. In the second one, only the particles with numbers from 1000 to 2000 will </w:t>
-      </w:r>
-      <w:r>
-        <w:rPr>
-          <w:iCs/>
-          <w:noProof/>
-          <w:sz w:val="22"/>
-        </w:rPr>
-        <w:t>be exported</w:t>
-      </w:r>
-      <w:r>
-        <w:rPr>
-          <w:iCs/>
-          <w:sz w:val="22"/>
-        </w:rPr>
-        <w:t xml:space="preserve">. Lost particles </w:t>
-      </w:r>
-      <w:r>
-        <w:rPr>
-          <w:iCs/>
-          <w:noProof/>
-          <w:sz w:val="22"/>
-        </w:rPr>
-        <w:t>are not exported</w:t>
-      </w:r>
-      <w:r>
-        <w:rPr>
-          <w:iCs/>
-          <w:sz w:val="22"/>
-        </w:rPr>
-        <w:t>.</w:t>
-      </w:r>
-    </w:p>
-    <w:p>
-      <w:pPr>
-        <w:jc w:val="both"/>
-        <w:rPr>
-          <w:iCs/>
-          <w:sz w:val="22"/>
-        </w:rPr>
-      </w:pPr>
-      <w:r>
-        <w:rPr>
-          <w:iCs/>
-          <w:sz w:val="22"/>
-        </w:rPr>
-        <w:t xml:space="preserve">Several flags are allowed to define the </w:t>
-      </w:r>
-      <w:proofErr w:type="gramStart"/>
-      <w:r>
-        <w:rPr>
-          <w:iCs/>
-          <w:sz w:val="22"/>
-        </w:rPr>
-        <w:t>particular parameters</w:t>
-      </w:r>
-      <w:proofErr w:type="gramEnd"/>
-      <w:r>
-        <w:rPr>
-          <w:iCs/>
-          <w:sz w:val="22"/>
-        </w:rPr>
-        <w:t xml:space="preserve"> to </w:t>
+        <w:t xml:space="preserve">Several flags are allowed to define the particular parameters to </w:t>
       </w:r>
       <w:r>
         <w:rPr>
@@ -11502,23 +11314,7 @@
           <w:iCs/>
           <w:sz w:val="22"/>
         </w:rPr>
-        <w:t xml:space="preserve">ASTRA – export the beam in ASTRA format to the file with </w:t>
-      </w:r>
-      <w:proofErr w:type="gramStart"/>
-      <w:r>
-        <w:rPr>
-          <w:iCs/>
-          <w:sz w:val="22"/>
-        </w:rPr>
-        <w:t>*.astra</w:t>
-      </w:r>
-      <w:proofErr w:type="gramEnd"/>
-      <w:r>
-        <w:rPr>
-          <w:iCs/>
-          <w:sz w:val="22"/>
-        </w:rPr>
-        <w:t xml:space="preserve"> extension</w:t>
+        <w:t>ASTRA – export the beam in ASTRA format to the file with *.astra extension</w:t>
       </w:r>
     </w:p>
     <w:p>
@@ -11653,23 +11449,7 @@
           <w:iCs/>
           <w:sz w:val="22"/>
         </w:rPr>
-        <w:t xml:space="preserve">To export the beam in the multiple </w:t>
-      </w:r>
-      <w:proofErr w:type="gramStart"/>
-      <w:r>
-        <w:rPr>
-          <w:iCs/>
-          <w:sz w:val="22"/>
-        </w:rPr>
-        <w:t>format</w:t>
-      </w:r>
-      <w:proofErr w:type="gramEnd"/>
-      <w:r>
-        <w:rPr>
-          <w:iCs/>
-          <w:sz w:val="22"/>
-        </w:rPr>
-        <w:t>, it is necessary to define a line with SAVE keyword for each format.</w:t>
+        <w:t>To export the beam in the multiple format, it is necessary to define a line with SAVE keyword for each format.</w:t>
       </w:r>
     </w:p>
     <w:p>
@@ -11838,14 +11618,12 @@
       <w:pPr>
         <w:pStyle w:val="Heading2"/>
       </w:pPr>
-      <w:proofErr w:type="gramStart"/>
       <w:r>
         <w:t>!</w:t>
       </w:r>
       <w:r>
         <w:t>COMMENTS</w:t>
       </w:r>
-      <w:proofErr w:type="gramEnd"/>
       <w:r>
         <w:t xml:space="preserve"> </w:t>
       </w:r>
@@ -11910,23 +11688,13 @@
           <w:sz w:val="22"/>
         </w:rPr>
       </w:pPr>
-      <w:proofErr w:type="gramStart"/>
-      <w:r>
-        <w:rPr>
-          <w:i/>
-          <w:iCs/>
-          <w:sz w:val="22"/>
-        </w:rPr>
-        <w:t>Ex. !This</w:t>
-      </w:r>
-      <w:proofErr w:type="gramEnd"/>
-      <w:r>
-        <w:rPr>
-          <w:i/>
-          <w:iCs/>
-          <w:sz w:val="22"/>
-        </w:rPr>
-        <w:t xml:space="preserve"> line is a comment</w:t>
+      <w:r>
+        <w:rPr>
+          <w:i/>
+          <w:iCs/>
+          <w:sz w:val="22"/>
+        </w:rPr>
+        <w:t>Ex. !This line is a comment</w:t>
       </w:r>
     </w:p>
     <w:p>
@@ -12729,21 +12497,7 @@
         <w:rPr>
           <w:sz w:val="22"/>
         </w:rPr>
-        <w:t xml:space="preserve">; normalized value of electrical accelerating field </w:t>
-      </w:r>
-      <w:proofErr w:type="gramStart"/>
-      <w:r>
-        <w:rPr>
-          <w:sz w:val="22"/>
-        </w:rPr>
-        <w:t>intensity ;</w:t>
-      </w:r>
-      <w:proofErr w:type="gramEnd"/>
-      <w:r>
-        <w:rPr>
-          <w:sz w:val="22"/>
-        </w:rPr>
-        <w:t xml:space="preserve"> normalized attenuation factor αλ</w:t>
+        <w:t>; normalized value of electrical accelerating field intensity ; normalized attenuation factor αλ</w:t>
       </w:r>
       <w:r>
         <w:rPr>
@@ -12831,21 +12585,7 @@
         <w:rPr>
           <w:sz w:val="22"/>
         </w:rPr>
-        <w:t xml:space="preserve">It necessary to define allowable variations of the values of the accelerating electrical field on the end of the buncher. User can choose between 3 field dimensions: dimensionless field A; normalized electrical </w:t>
-      </w:r>
-      <w:proofErr w:type="gramStart"/>
-      <w:r>
-        <w:rPr>
-          <w:sz w:val="22"/>
-        </w:rPr>
-        <w:t>field ;</w:t>
-      </w:r>
-      <w:proofErr w:type="gramEnd"/>
-      <w:r>
-        <w:rPr>
-          <w:sz w:val="22"/>
-        </w:rPr>
-        <w:t xml:space="preserve"> absolute value of electrical field E [MV/m]. </w:t>
+        <w:t xml:space="preserve">It necessary to define allowable variations of the values of the accelerating electrical field on the end of the buncher. User can choose between 3 field dimensions: dimensionless field A; normalized electrical field ; absolute value of electrical field E [MV/m]. </w:t>
       </w:r>
     </w:p>
     <w:p>
@@ -12942,21 +12682,7 @@
         <w:rPr>
           <w:sz w:val="22"/>
         </w:rPr>
-        <w:t xml:space="preserve">The choice between Constant Gradient or Constant Impedance structures. In the first case the optimizer will add the cells identical to the last one. In second case, it will adjust the aperture radius </w:t>
-      </w:r>
-      <w:proofErr w:type="gramStart"/>
-      <w:r>
-        <w:rPr>
-          <w:sz w:val="22"/>
-        </w:rPr>
-        <w:t>in order to</w:t>
-      </w:r>
-      <w:proofErr w:type="gramEnd"/>
-      <w:r>
-        <w:rPr>
-          <w:sz w:val="22"/>
-        </w:rPr>
-        <w:t xml:space="preserve"> maintain the same electrical field gradient. </w:t>
+        <w:t xml:space="preserve">The choice between Constant Gradient or Constant Impedance structures. In the first case the optimizer will add the cells identical to the last one. In second case, it will adjust the aperture radius in order to maintain the same electrical field gradient. </w:t>
       </w:r>
     </w:p>
     <w:p>
@@ -13313,15 +13039,7 @@
         <w:t>Save Output</w:t>
       </w:r>
       <w:r>
-        <w:t xml:space="preserve">: If set to 1, the code will automatically save the beam file after the solver is finished (***.out). </w:t>
-      </w:r>
-      <w:proofErr w:type="gramStart"/>
-      <w:r>
-        <w:t>At the moment</w:t>
-      </w:r>
-      <w:proofErr w:type="gramEnd"/>
-      <w:r>
-        <w:t xml:space="preserve"> the format is similar to </w:t>
+        <w:t xml:space="preserve">: If set to 1, the code will automatically save the beam file after the solver is finished (***.out). At the moment the format is similar to </w:t>
       </w:r>
       <w:proofErr w:type="spellStart"/>
       <w:r>
@@ -13368,18 +13086,13 @@
         <w:t>Default Output File</w:t>
       </w:r>
       <w:r>
-        <w:t>: Define the output file name (***) that will be used for log, beam and trajectory files, as ***.log, ***.out and **</w:t>
-      </w:r>
-      <w:proofErr w:type="gramStart"/>
-      <w:r>
-        <w:t>*.</w:t>
+        <w:t>: Define the output file name (***) that will be used for log, beam and trajectory files, as ***.log, ***.out and ***.</w:t>
       </w:r>
       <w:proofErr w:type="spellStart"/>
       <w:r>
         <w:t>traj</w:t>
       </w:r>
       <w:proofErr w:type="spellEnd"/>
-      <w:proofErr w:type="gramEnd"/>
       <w:r>
         <w:t>, respectively. If NONE is defined, the name would be the same as input file. Default value = OUTPUT</w:t>
       </w:r>
@@ -13506,18 +13219,13 @@
         <w:t>Save Full Trajectories</w:t>
       </w:r>
       <w:r>
-        <w:t>: If set to 1, the code will save beam data for all mesh points as **</w:t>
-      </w:r>
-      <w:proofErr w:type="gramStart"/>
-      <w:r>
-        <w:t>*.</w:t>
+        <w:t>: If set to 1, the code will save beam data for all mesh points as ***.</w:t>
       </w:r>
       <w:proofErr w:type="spellStart"/>
       <w:r>
         <w:t>traj</w:t>
       </w:r>
       <w:proofErr w:type="spellEnd"/>
-      <w:proofErr w:type="gramEnd"/>
       <w:r>
         <w:t xml:space="preserve">. </w:t>
       </w:r>
@@ -13650,13 +13358,22 @@
         <w:t xml:space="preserve">. </w:t>
       </w:r>
       <w:r>
-        <w:t xml:space="preserve">Defines number of points per element (CELL, DRIFT etc.), where the differential equations will be solved. Default value = </w:t>
-      </w:r>
-      <w:r>
-        <w:t>2</w:t>
-      </w:r>
-      <w:r>
-        <w:t>0.</w:t>
+        <w:t>Defines number of</w:t>
+      </w:r>
+      <w:r>
+        <w:t xml:space="preserve"> </w:t>
+      </w:r>
+      <w:r>
+        <w:t>mesh</w:t>
+      </w:r>
+      <w:r>
+        <w:t xml:space="preserve"> points per element (CELL, DRIFT etc.), where the differential equations will be solved. Default value =</w:t>
+      </w:r>
+      <w:r>
+        <w:t xml:space="preserve"> 50</w:t>
+      </w:r>
+      <w:r>
+        <w:t>.</w:t>
       </w:r>
     </w:p>
     <w:p>
@@ -13669,6 +13386,135 @@
           <w:b/>
           <w:bCs/>
         </w:rPr>
+        <w:t>Maximum</w:t>
+      </w:r>
+      <w:r>
+        <w:rPr>
+          <w:b/>
+          <w:bCs/>
+        </w:rPr>
+        <w:t xml:space="preserve"> mesh points</w:t>
+      </w:r>
+      <w:r>
+        <w:t xml:space="preserve">. </w:t>
+      </w:r>
+      <w:r>
+        <w:t xml:space="preserve">Defines </w:t>
+      </w:r>
+      <w:r>
+        <w:t xml:space="preserve">the maximum </w:t>
+      </w:r>
+      <w:r>
+        <w:t xml:space="preserve">number of </w:t>
+      </w:r>
+      <w:r>
+        <w:t xml:space="preserve">mesh </w:t>
+      </w:r>
+      <w:r>
+        <w:t>points per</w:t>
+      </w:r>
+      <w:r>
+        <w:t xml:space="preserve"> element for automatic calculation</w:t>
+      </w:r>
+      <w:r>
+        <w:t xml:space="preserve">. Default value = </w:t>
+      </w:r>
+      <w:r>
+        <w:t>10000</w:t>
+      </w:r>
+      <w:r>
+        <w:t>.</w:t>
+      </w:r>
+    </w:p>
+    <w:p>
+      <w:pPr>
+        <w:pStyle w:val="ListParagraph"/>
+        <w:jc w:val="both"/>
+      </w:pPr>
+      <w:r>
+        <w:rPr>
+          <w:b/>
+          <w:bCs/>
+        </w:rPr>
+        <w:t>Emission Energy Adjusted Mesh</w:t>
+      </w:r>
+      <w:r>
+        <w:t>. If enabled</w:t>
+      </w:r>
+      <w:r>
+        <w:t>,</w:t>
+      </w:r>
+      <w:r>
+        <w:t xml:space="preserve"> the code will increase the number of mesh point in the first CELL element and any drift elements before</w:t>
+      </w:r>
+      <w:r>
+        <w:t xml:space="preserve"> as </w:t>
+      </w:r>
+      <m:oMath>
+        <m:f>
+          <m:fPr>
+            <m:ctrlPr>
+              <w:rPr>
+                <w:rFonts w:ascii="Cambria Math" w:hAnsi="Cambria Math"/>
+                <w:i/>
+              </w:rPr>
+            </m:ctrlPr>
+          </m:fPr>
+          <m:num>
+            <m:r>
+              <w:rPr>
+                <w:rFonts w:ascii="Cambria Math" w:hAnsi="Cambria Math"/>
+              </w:rPr>
+              <m:t>2000</m:t>
+            </m:r>
+          </m:num>
+          <m:den>
+            <m:sSup>
+              <m:sSupPr>
+                <m:ctrlPr>
+                  <w:rPr>
+                    <w:rFonts w:ascii="Cambria Math" w:hAnsi="Cambria Math"/>
+                    <w:i/>
+                  </w:rPr>
+                </m:ctrlPr>
+              </m:sSupPr>
+              <m:e>
+                <m:r>
+                  <w:rPr>
+                    <w:rFonts w:ascii="Cambria Math" w:hAnsi="Cambria Math"/>
+                  </w:rPr>
+                  <m:t>E</m:t>
+                </m:r>
+              </m:e>
+              <m:sup>
+                <m:r>
+                  <w:rPr>
+                    <w:rFonts w:ascii="Cambria Math" w:hAnsi="Cambria Math"/>
+                  </w:rPr>
+                  <m:t>1/2</m:t>
+                </m:r>
+              </m:sup>
+            </m:sSup>
+          </m:den>
+        </m:f>
+      </m:oMath>
+      <w:r>
+        <w:rPr>
+          <w:rFonts w:eastAsiaTheme="minorEastAsia"/>
+        </w:rPr>
+        <w:t>, depending on the injection energy E. The minimum and maximum number of mesh points cannot be less than user defined.</w:t>
+      </w:r>
+    </w:p>
+    <w:p>
+      <w:pPr>
+        <w:pStyle w:val="ListParagraph"/>
+        <w:jc w:val="both"/>
+      </w:pPr>
+      <w:r>
+        <w:rPr>
+          <w:b/>
+          <w:bCs/>
+        </w:rPr>
         <w:t>Spline Interpolation</w:t>
       </w:r>
       <w:r>
@@ -13722,11 +13568,9 @@
       <w:r>
         <w:t xml:space="preserve"> </w:t>
       </w:r>
-      <w:proofErr w:type="spellStart"/>
-      <w:r>
-        <w:t>thr</w:t>
-      </w:r>
-      <w:proofErr w:type="spellEnd"/>
+      <w:r>
+        <w:t>the</w:t>
+      </w:r>
       <w:r>
         <w:t xml:space="preserve"> </w:t>
       </w:r>
@@ -13831,6 +13675,7 @@
           <w:noProof/>
           <w:sz w:val="22"/>
         </w:rPr>
+        <w:lastRenderedPageBreak/>
         <w:drawing>
           <wp:inline distT="0" distB="0" distL="0" distR="0" wp14:anchorId="7503B710" wp14:editId="2A92E48A">
             <wp:extent cx="5943600" cy="1708571"/>

</xml_diff>

<commit_message>
Momentum merger and bug fixes
- Hellweg now solves the momentum equations (gamma*beta), instead of velocity (beta)
- Fixed the bug with Bessel function series expansion
-Fixed the bug when beam radius wasn't renormalized when frequency changes (or after the first drift tube element)
-Fixed the bug with multiple sections
-Changed keyword "COULOMB" to "LAPOSTOLLE"
</commit_message>
<xml_diff>
--- a/docs/hellweg_user_guide.docx
+++ b/docs/hellweg_user_guide.docx
@@ -1,6 +1,6 @@
 
 <file path=word/document.xml><?xml version="1.0" encoding="utf-8"?>
-<w:document xmlns:wpc="http://schemas.microsoft.com/office/word/2010/wordprocessingCanvas" xmlns:cx="http://schemas.microsoft.com/office/drawing/2014/chartex" xmlns:cx1="http://schemas.microsoft.com/office/drawing/2015/9/8/chartex" xmlns:cx2="http://schemas.microsoft.com/office/drawing/2015/10/21/chartex" xmlns:cx3="http://schemas.microsoft.com/office/drawing/2016/5/9/chartex" xmlns:cx4="http://schemas.microsoft.com/office/drawing/2016/5/10/chartex" xmlns:cx5="http://schemas.microsoft.com/office/drawing/2016/5/11/chartex" xmlns:cx6="http://schemas.microsoft.com/office/drawing/2016/5/12/chartex" xmlns:cx7="http://schemas.microsoft.com/office/drawing/2016/5/13/chartex" xmlns:cx8="http://schemas.microsoft.com/office/drawing/2016/5/14/chartex" xmlns:mc="http://schemas.openxmlformats.org/markup-compatibility/2006" xmlns:aink="http://schemas.microsoft.com/office/drawing/2016/ink" xmlns:am3d="http://schemas.microsoft.com/office/drawing/2017/model3d" xmlns:o="urn:schemas-microsoft-com:office:office" xmlns:oel="http://schemas.microsoft.com/office/2019/extlst" xmlns:r="http://schemas.openxmlformats.org/officeDocument/2006/relationships" xmlns:m="http://schemas.openxmlformats.org/officeDocument/2006/math" xmlns:v="urn:schemas-microsoft-com:vml" xmlns:wp14="http://schemas.microsoft.com/office/word/2010/wordprocessingDrawing" xmlns:wp="http://schemas.openxmlformats.org/drawingml/2006/wordprocessingDrawing" xmlns:w10="urn:schemas-microsoft-com:office:word" xmlns:w="http://schemas.openxmlformats.org/wordprocessingml/2006/main" xmlns:w14="http://schemas.microsoft.com/office/word/2010/wordml" xmlns:w15="http://schemas.microsoft.com/office/word/2012/wordml" xmlns:w16cex="http://schemas.microsoft.com/office/word/2018/wordml/cex" xmlns:w16cid="http://schemas.microsoft.com/office/word/2016/wordml/cid" xmlns:w16="http://schemas.microsoft.com/office/word/2018/wordml" xmlns:w16sdtdh="http://schemas.microsoft.com/office/word/2020/wordml/sdtdatahash" xmlns:w16se="http://schemas.microsoft.com/office/word/2015/wordml/symex" xmlns:wpg="http://schemas.microsoft.com/office/word/2010/wordprocessingGroup" xmlns:wpi="http://schemas.microsoft.com/office/word/2010/wordprocessingInk" xmlns:wne="http://schemas.microsoft.com/office/word/2006/wordml" xmlns:wps="http://schemas.microsoft.com/office/word/2010/wordprocessingShape" mc:Ignorable="w14 w15 w16se w16cid w16 w16cex w16sdtdh wp14">
+<w:document xmlns:wpc="http://schemas.microsoft.com/office/word/2010/wordprocessingCanvas" xmlns:cx="http://schemas.microsoft.com/office/drawing/2014/chartex" xmlns:cx1="http://schemas.microsoft.com/office/drawing/2015/9/8/chartex" xmlns:cx2="http://schemas.microsoft.com/office/drawing/2015/10/21/chartex" xmlns:cx3="http://schemas.microsoft.com/office/drawing/2016/5/9/chartex" xmlns:cx4="http://schemas.microsoft.com/office/drawing/2016/5/10/chartex" xmlns:cx5="http://schemas.microsoft.com/office/drawing/2016/5/11/chartex" xmlns:cx6="http://schemas.microsoft.com/office/drawing/2016/5/12/chartex" xmlns:cx7="http://schemas.microsoft.com/office/drawing/2016/5/13/chartex" xmlns:cx8="http://schemas.microsoft.com/office/drawing/2016/5/14/chartex" xmlns:mc="http://schemas.openxmlformats.org/markup-compatibility/2006" xmlns:aink="http://schemas.microsoft.com/office/drawing/2016/ink" xmlns:am3d="http://schemas.microsoft.com/office/drawing/2017/model3d" xmlns:o="urn:schemas-microsoft-com:office:office" xmlns:oel="http://schemas.microsoft.com/office/2019/extlst" xmlns:r="http://schemas.openxmlformats.org/officeDocument/2006/relationships" xmlns:m="http://schemas.openxmlformats.org/officeDocument/2006/math" xmlns:v="urn:schemas-microsoft-com:vml" xmlns:wp14="http://schemas.microsoft.com/office/word/2010/wordprocessingDrawing" xmlns:wp="http://schemas.openxmlformats.org/drawingml/2006/wordprocessingDrawing" xmlns:w10="urn:schemas-microsoft-com:office:word" xmlns:w="http://schemas.openxmlformats.org/wordprocessingml/2006/main" xmlns:w14="http://schemas.microsoft.com/office/word/2010/wordml" xmlns:w15="http://schemas.microsoft.com/office/word/2012/wordml" xmlns:w16cex="http://schemas.microsoft.com/office/word/2018/wordml/cex" xmlns:w16cid="http://schemas.microsoft.com/office/word/2016/wordml/cid" xmlns:w16="http://schemas.microsoft.com/office/word/2018/wordml" xmlns:w16du="http://schemas.microsoft.com/office/word/2023/wordml/word16du" xmlns:w16sdtdh="http://schemas.microsoft.com/office/word/2020/wordml/sdtdatahash" xmlns:w16se="http://schemas.microsoft.com/office/word/2015/wordml/symex" xmlns:wpg="http://schemas.microsoft.com/office/word/2010/wordprocessingGroup" xmlns:wpi="http://schemas.microsoft.com/office/word/2010/wordprocessingInk" xmlns:wne="http://schemas.microsoft.com/office/word/2006/wordml" xmlns:wps="http://schemas.microsoft.com/office/word/2010/wordprocessingShape" mc:Ignorable="w14 w15 w16se w16cid w16 w16cex w16sdtdh wp14">
   <w:body>
     <w:p>
       <w:pPr>
@@ -80,7 +80,7 @@
           <w:szCs w:val="24"/>
           <w:u w:val="single"/>
         </w:rPr>
-        <w:t>January</w:t>
+        <w:t>April</w:t>
       </w:r>
       <w:r>
         <w:rPr>
@@ -98,7 +98,7 @@
           <w:szCs w:val="24"/>
           <w:u w:val="single"/>
         </w:rPr>
-        <w:t>31</w:t>
+        <w:t>22</w:t>
       </w:r>
       <w:r>
         <w:rPr>
@@ -6964,7 +6964,27 @@
         <w:rPr>
           <w:sz w:val="22"/>
         </w:rPr>
-        <w:t xml:space="preserve"> bunch approximation per Lapostolle formula (COULOMB keyword), </w:t>
+        <w:t xml:space="preserve"> bunch approximation per Lapostolle formula (</w:t>
+      </w:r>
+      <w:r>
+        <w:rPr>
+          <w:i/>
+          <w:iCs/>
+          <w:sz w:val="22"/>
+        </w:rPr>
+        <w:t>LAPOSTOLLE</w:t>
+      </w:r>
+      <w:r>
+        <w:rPr>
+          <w:sz w:val="22"/>
+        </w:rPr>
+        <w:t xml:space="preserve"> </w:t>
+      </w:r>
+      <w:r>
+        <w:rPr>
+          <w:sz w:val="22"/>
+        </w:rPr>
+        <w:t xml:space="preserve">keyword), </w:t>
       </w:r>
       <w:r>
         <w:rPr>
@@ -7150,7 +7170,15 @@
           <w:iCs/>
           <w:sz w:val="22"/>
         </w:rPr>
-        <w:t>Ex. SPCHARGE COULOMB</w:t>
+        <w:t xml:space="preserve">Ex. SPCHARGE </w:t>
+      </w:r>
+      <w:r>
+        <w:rPr>
+          <w:i/>
+          <w:iCs/>
+          <w:sz w:val="22"/>
+        </w:rPr>
+        <w:t>LAPOSTOLLE</w:t>
       </w:r>
     </w:p>
     <w:p>
@@ -9223,55 +9251,7 @@
           <w:iCs/>
           <w:sz w:val="22"/>
         </w:rPr>
-        <w:t xml:space="preserve">Ex. </w:t>
-      </w:r>
-      <w:r>
-        <w:rPr>
-          <w:i/>
-          <w:iCs/>
-          <w:sz w:val="22"/>
-        </w:rPr>
-        <w:t>HALF 180</w:t>
-      </w:r>
-      <w:r>
-        <w:rPr>
-          <w:i/>
-          <w:iCs/>
-          <w:sz w:val="22"/>
-        </w:rPr>
-        <w:t xml:space="preserve"> 0.</w:t>
-      </w:r>
-      <w:r>
-        <w:rPr>
-          <w:i/>
-          <w:iCs/>
-          <w:sz w:val="22"/>
-        </w:rPr>
-        <w:t>5</w:t>
-      </w:r>
-      <w:r>
-        <w:rPr>
-          <w:i/>
-          <w:iCs/>
-          <w:sz w:val="22"/>
-        </w:rPr>
-        <w:t xml:space="preserve"> </w:t>
-      </w:r>
-      <w:r>
-        <w:rPr>
-          <w:i/>
-          <w:iCs/>
-          <w:sz w:val="22"/>
-        </w:rPr>
-        <w:t>5</w:t>
-      </w:r>
-      <w:r>
-        <w:rPr>
-          <w:i/>
-          <w:iCs/>
-          <w:sz w:val="22"/>
-        </w:rPr>
-        <w:t xml:space="preserve">00.0 </w:t>
+        <w:t xml:space="preserve">Ex. HALF 180 0.5 500.0 </w:t>
       </w:r>
     </w:p>
     <w:p>
@@ -12688,13 +12668,7 @@
         <w:pStyle w:val="Heading2"/>
       </w:pPr>
       <w:r>
-        <w:t>[</w:t>
-      </w:r>
-      <w:r>
-        <w:t>PHYSICS</w:t>
-      </w:r>
-      <w:r>
-        <w:t>]</w:t>
+        <w:t>[PHYSICS]</w:t>
       </w:r>
     </w:p>
     <w:p>
@@ -12706,21 +12680,7 @@
           <w:b/>
           <w:bCs/>
         </w:rPr>
-        <w:t>Consider SW comp</w:t>
-      </w:r>
-      <w:r>
-        <w:rPr>
-          <w:b/>
-          <w:bCs/>
-        </w:rPr>
-        <w:t>o</w:t>
-      </w:r>
-      <w:r>
-        <w:rPr>
-          <w:b/>
-          <w:bCs/>
-        </w:rPr>
-        <w:t>nents in end cells</w:t>
+        <w:t>Consider SW components in end cells</w:t>
       </w:r>
       <w:r>
         <w:t xml:space="preserve">. </w:t>
@@ -12747,13 +12707,7 @@
         <w:t>t</w:t>
       </w:r>
       <w:r>
-        <w:t xml:space="preserve"> coupler cells. The waves there are generally semi-stationary</w:t>
-      </w:r>
-      <w:r>
-        <w:t xml:space="preserve">: </w:t>
-      </w:r>
-      <w:r>
-        <w:t xml:space="preserve">the phase varies very little over a length of ½ cell in zones where the amplitude of the field is already high. The electrons, rather than being captured in this zone by the field, rapidly slip behind the wave and are sometimes slightly dispersed in phase. The intended perfect synchronism between the wave and the electrons is </w:t>
+        <w:t xml:space="preserve"> coupler cells. The waves there are generally semi-stationary: the phase varies very little over a length of ½ cell in zones where the amplitude of the field is already high. The electrons, rather than being captured in this zone by the field, rapidly slip behind the wave and are sometimes slightly dispersed in phase. The intended perfect synchronism between the wave and the electrons is </w:t>
       </w:r>
       <w:r>
         <w:t xml:space="preserve">then </w:t>
@@ -12776,13 +12730,7 @@
         <w:t xml:space="preserve">shown in </w:t>
       </w:r>
       <w:r>
-        <w:t>Fig.4.3</w:t>
-      </w:r>
-      <w:r>
-        <w:t xml:space="preserve">. This is a global parameter, i.e. it turns this effect for all cells. If the coupling cell phase effect should be turned off for particular cells – please, use the keyword HALF. </w:t>
-      </w:r>
-      <w:r>
-        <w:t>Default value = 1000.</w:t>
+        <w:t>Fig.4.3. This is a global parameter, i.e. it turns this effect for all cells. If the coupling cell phase effect should be turned off for particular cells – please, use the keyword HALF. Default value = 1000.</w:t>
       </w:r>
     </w:p>
     <w:p>
@@ -12793,10 +12741,7 @@
         </w:rPr>
       </w:pPr>
       <w:r>
-        <w:t>a</w:t>
-      </w:r>
-      <w:r>
-        <w:t>)</w:t>
+        <w:t>a)</w:t>
       </w:r>
       <w:r>
         <w:rPr>
@@ -12848,19 +12793,7 @@
         <w:rPr>
           <w:noProof/>
         </w:rPr>
-        <w:t xml:space="preserve"> </w:t>
-      </w:r>
-      <w:r>
-        <w:rPr>
-          <w:noProof/>
-        </w:rPr>
-        <w:t>b</w:t>
-      </w:r>
-      <w:r>
-        <w:rPr>
-          <w:noProof/>
-        </w:rPr>
-        <w:t>)</w:t>
+        <w:t xml:space="preserve"> b)</w:t>
       </w:r>
       <w:r>
         <w:rPr>
@@ -12920,19 +12853,7 @@
         <w:rPr>
           <w:sz w:val="22"/>
         </w:rPr>
-        <w:t>Fig. 4.</w:t>
-      </w:r>
-      <w:r>
-        <w:rPr>
-          <w:sz w:val="22"/>
-        </w:rPr>
-        <w:t xml:space="preserve">3. a) </w:t>
-      </w:r>
-      <w:r>
-        <w:rPr>
-          <w:sz w:val="22"/>
-        </w:rPr>
-        <w:t>Simplified representation of beam and wave phase along the structure with and without coupler cell effect; b) Same plot in the coordinates, attached to the wave phase.</w:t>
+        <w:t>Fig. 4.3. a) Simplified representation of beam and wave phase along the structure with and without coupler cell effect; b) Same plot in the coordinates, attached to the wave phase.</w:t>
       </w:r>
     </w:p>
     <w:p>
@@ -12997,7 +12918,7 @@
 </file>
 
 <file path=word/endnotes.xml><?xml version="1.0" encoding="utf-8"?>
-<w:endnotes xmlns:wpc="http://schemas.microsoft.com/office/word/2010/wordprocessingCanvas" xmlns:cx="http://schemas.microsoft.com/office/drawing/2014/chartex" xmlns:cx1="http://schemas.microsoft.com/office/drawing/2015/9/8/chartex" xmlns:cx2="http://schemas.microsoft.com/office/drawing/2015/10/21/chartex" xmlns:cx3="http://schemas.microsoft.com/office/drawing/2016/5/9/chartex" xmlns:cx4="http://schemas.microsoft.com/office/drawing/2016/5/10/chartex" xmlns:cx5="http://schemas.microsoft.com/office/drawing/2016/5/11/chartex" xmlns:cx6="http://schemas.microsoft.com/office/drawing/2016/5/12/chartex" xmlns:cx7="http://schemas.microsoft.com/office/drawing/2016/5/13/chartex" xmlns:cx8="http://schemas.microsoft.com/office/drawing/2016/5/14/chartex" xmlns:mc="http://schemas.openxmlformats.org/markup-compatibility/2006" xmlns:aink="http://schemas.microsoft.com/office/drawing/2016/ink" xmlns:am3d="http://schemas.microsoft.com/office/drawing/2017/model3d" xmlns:o="urn:schemas-microsoft-com:office:office" xmlns:oel="http://schemas.microsoft.com/office/2019/extlst" xmlns:r="http://schemas.openxmlformats.org/officeDocument/2006/relationships" xmlns:m="http://schemas.openxmlformats.org/officeDocument/2006/math" xmlns:v="urn:schemas-microsoft-com:vml" xmlns:wp14="http://schemas.microsoft.com/office/word/2010/wordprocessingDrawing" xmlns:wp="http://schemas.openxmlformats.org/drawingml/2006/wordprocessingDrawing" xmlns:w10="urn:schemas-microsoft-com:office:word" xmlns:w="http://schemas.openxmlformats.org/wordprocessingml/2006/main" xmlns:w14="http://schemas.microsoft.com/office/word/2010/wordml" xmlns:w15="http://schemas.microsoft.com/office/word/2012/wordml" xmlns:w16cex="http://schemas.microsoft.com/office/word/2018/wordml/cex" xmlns:w16cid="http://schemas.microsoft.com/office/word/2016/wordml/cid" xmlns:w16="http://schemas.microsoft.com/office/word/2018/wordml" xmlns:w16sdtdh="http://schemas.microsoft.com/office/word/2020/wordml/sdtdatahash" xmlns:w16se="http://schemas.microsoft.com/office/word/2015/wordml/symex" xmlns:wpg="http://schemas.microsoft.com/office/word/2010/wordprocessingGroup" xmlns:wpi="http://schemas.microsoft.com/office/word/2010/wordprocessingInk" xmlns:wne="http://schemas.microsoft.com/office/word/2006/wordml" xmlns:wps="http://schemas.microsoft.com/office/word/2010/wordprocessingShape" mc:Ignorable="w14 w15 w16se w16cid w16 w16cex w16sdtdh wp14">
+<w:endnotes xmlns:wpc="http://schemas.microsoft.com/office/word/2010/wordprocessingCanvas" xmlns:cx="http://schemas.microsoft.com/office/drawing/2014/chartex" xmlns:cx1="http://schemas.microsoft.com/office/drawing/2015/9/8/chartex" xmlns:cx2="http://schemas.microsoft.com/office/drawing/2015/10/21/chartex" xmlns:cx3="http://schemas.microsoft.com/office/drawing/2016/5/9/chartex" xmlns:cx4="http://schemas.microsoft.com/office/drawing/2016/5/10/chartex" xmlns:cx5="http://schemas.microsoft.com/office/drawing/2016/5/11/chartex" xmlns:cx6="http://schemas.microsoft.com/office/drawing/2016/5/12/chartex" xmlns:cx7="http://schemas.microsoft.com/office/drawing/2016/5/13/chartex" xmlns:cx8="http://schemas.microsoft.com/office/drawing/2016/5/14/chartex" xmlns:mc="http://schemas.openxmlformats.org/markup-compatibility/2006" xmlns:aink="http://schemas.microsoft.com/office/drawing/2016/ink" xmlns:am3d="http://schemas.microsoft.com/office/drawing/2017/model3d" xmlns:o="urn:schemas-microsoft-com:office:office" xmlns:oel="http://schemas.microsoft.com/office/2019/extlst" xmlns:r="http://schemas.openxmlformats.org/officeDocument/2006/relationships" xmlns:m="http://schemas.openxmlformats.org/officeDocument/2006/math" xmlns:v="urn:schemas-microsoft-com:vml" xmlns:wp14="http://schemas.microsoft.com/office/word/2010/wordprocessingDrawing" xmlns:wp="http://schemas.openxmlformats.org/drawingml/2006/wordprocessingDrawing" xmlns:w10="urn:schemas-microsoft-com:office:word" xmlns:w="http://schemas.openxmlformats.org/wordprocessingml/2006/main" xmlns:w14="http://schemas.microsoft.com/office/word/2010/wordml" xmlns:w15="http://schemas.microsoft.com/office/word/2012/wordml" xmlns:w16cex="http://schemas.microsoft.com/office/word/2018/wordml/cex" xmlns:w16cid="http://schemas.microsoft.com/office/word/2016/wordml/cid" xmlns:w16="http://schemas.microsoft.com/office/word/2018/wordml" xmlns:w16du="http://schemas.microsoft.com/office/word/2023/wordml/word16du" xmlns:w16sdtdh="http://schemas.microsoft.com/office/word/2020/wordml/sdtdatahash" xmlns:w16se="http://schemas.microsoft.com/office/word/2015/wordml/symex" xmlns:wpg="http://schemas.microsoft.com/office/word/2010/wordprocessingGroup" xmlns:wpi="http://schemas.microsoft.com/office/word/2010/wordprocessingInk" xmlns:wne="http://schemas.microsoft.com/office/word/2006/wordml" xmlns:wps="http://schemas.microsoft.com/office/word/2010/wordprocessingShape" mc:Ignorable="w14 w15 w16se w16cid w16 w16cex w16sdtdh wp14">
   <w:endnote w:type="separator" w:id="-1">
     <w:p>
       <w:pPr>
@@ -13022,7 +12943,7 @@
 </file>
 
 <file path=word/footer1.xml><?xml version="1.0" encoding="utf-8"?>
-<w:ftr xmlns:wpc="http://schemas.microsoft.com/office/word/2010/wordprocessingCanvas" xmlns:cx="http://schemas.microsoft.com/office/drawing/2014/chartex" xmlns:cx1="http://schemas.microsoft.com/office/drawing/2015/9/8/chartex" xmlns:cx2="http://schemas.microsoft.com/office/drawing/2015/10/21/chartex" xmlns:cx3="http://schemas.microsoft.com/office/drawing/2016/5/9/chartex" xmlns:cx4="http://schemas.microsoft.com/office/drawing/2016/5/10/chartex" xmlns:cx5="http://schemas.microsoft.com/office/drawing/2016/5/11/chartex" xmlns:cx6="http://schemas.microsoft.com/office/drawing/2016/5/12/chartex" xmlns:cx7="http://schemas.microsoft.com/office/drawing/2016/5/13/chartex" xmlns:cx8="http://schemas.microsoft.com/office/drawing/2016/5/14/chartex" xmlns:mc="http://schemas.openxmlformats.org/markup-compatibility/2006" xmlns:aink="http://schemas.microsoft.com/office/drawing/2016/ink" xmlns:am3d="http://schemas.microsoft.com/office/drawing/2017/model3d" xmlns:o="urn:schemas-microsoft-com:office:office" xmlns:oel="http://schemas.microsoft.com/office/2019/extlst" xmlns:r="http://schemas.openxmlformats.org/officeDocument/2006/relationships" xmlns:m="http://schemas.openxmlformats.org/officeDocument/2006/math" xmlns:v="urn:schemas-microsoft-com:vml" xmlns:wp14="http://schemas.microsoft.com/office/word/2010/wordprocessingDrawing" xmlns:wp="http://schemas.openxmlformats.org/drawingml/2006/wordprocessingDrawing" xmlns:w10="urn:schemas-microsoft-com:office:word" xmlns:w="http://schemas.openxmlformats.org/wordprocessingml/2006/main" xmlns:w14="http://schemas.microsoft.com/office/word/2010/wordml" xmlns:w15="http://schemas.microsoft.com/office/word/2012/wordml" xmlns:w16cex="http://schemas.microsoft.com/office/word/2018/wordml/cex" xmlns:w16cid="http://schemas.microsoft.com/office/word/2016/wordml/cid" xmlns:w16="http://schemas.microsoft.com/office/word/2018/wordml" xmlns:w16sdtdh="http://schemas.microsoft.com/office/word/2020/wordml/sdtdatahash" xmlns:w16se="http://schemas.microsoft.com/office/word/2015/wordml/symex" xmlns:wpg="http://schemas.microsoft.com/office/word/2010/wordprocessingGroup" xmlns:wpi="http://schemas.microsoft.com/office/word/2010/wordprocessingInk" xmlns:wne="http://schemas.microsoft.com/office/word/2006/wordml" xmlns:wps="http://schemas.microsoft.com/office/word/2010/wordprocessingShape" mc:Ignorable="w14 w15 w16se w16cid w16 w16cex w16sdtdh wp14">
+<w:ftr xmlns:wpc="http://schemas.microsoft.com/office/word/2010/wordprocessingCanvas" xmlns:cx="http://schemas.microsoft.com/office/drawing/2014/chartex" xmlns:cx1="http://schemas.microsoft.com/office/drawing/2015/9/8/chartex" xmlns:cx2="http://schemas.microsoft.com/office/drawing/2015/10/21/chartex" xmlns:cx3="http://schemas.microsoft.com/office/drawing/2016/5/9/chartex" xmlns:cx4="http://schemas.microsoft.com/office/drawing/2016/5/10/chartex" xmlns:cx5="http://schemas.microsoft.com/office/drawing/2016/5/11/chartex" xmlns:cx6="http://schemas.microsoft.com/office/drawing/2016/5/12/chartex" xmlns:cx7="http://schemas.microsoft.com/office/drawing/2016/5/13/chartex" xmlns:cx8="http://schemas.microsoft.com/office/drawing/2016/5/14/chartex" xmlns:mc="http://schemas.openxmlformats.org/markup-compatibility/2006" xmlns:aink="http://schemas.microsoft.com/office/drawing/2016/ink" xmlns:am3d="http://schemas.microsoft.com/office/drawing/2017/model3d" xmlns:o="urn:schemas-microsoft-com:office:office" xmlns:oel="http://schemas.microsoft.com/office/2019/extlst" xmlns:r="http://schemas.openxmlformats.org/officeDocument/2006/relationships" xmlns:m="http://schemas.openxmlformats.org/officeDocument/2006/math" xmlns:v="urn:schemas-microsoft-com:vml" xmlns:wp14="http://schemas.microsoft.com/office/word/2010/wordprocessingDrawing" xmlns:wp="http://schemas.openxmlformats.org/drawingml/2006/wordprocessingDrawing" xmlns:w10="urn:schemas-microsoft-com:office:word" xmlns:w="http://schemas.openxmlformats.org/wordprocessingml/2006/main" xmlns:w14="http://schemas.microsoft.com/office/word/2010/wordml" xmlns:w15="http://schemas.microsoft.com/office/word/2012/wordml" xmlns:w16cex="http://schemas.microsoft.com/office/word/2018/wordml/cex" xmlns:w16cid="http://schemas.microsoft.com/office/word/2016/wordml/cid" xmlns:w16="http://schemas.microsoft.com/office/word/2018/wordml" xmlns:w16du="http://schemas.microsoft.com/office/word/2023/wordml/word16du" xmlns:w16sdtdh="http://schemas.microsoft.com/office/word/2020/wordml/sdtdatahash" xmlns:w16se="http://schemas.microsoft.com/office/word/2015/wordml/symex" xmlns:wpg="http://schemas.microsoft.com/office/word/2010/wordprocessingGroup" xmlns:wpi="http://schemas.microsoft.com/office/word/2010/wordprocessingInk" xmlns:wne="http://schemas.microsoft.com/office/word/2006/wordml" xmlns:wps="http://schemas.microsoft.com/office/word/2010/wordprocessingShape" mc:Ignorable="w14 w15 w16se w16cid w16 w16cex w16sdtdh wp14">
   <w:sdt>
     <w:sdtPr>
       <w:id w:val="-1971358102"/>
@@ -13075,7 +12996,7 @@
 </file>
 
 <file path=word/footnotes.xml><?xml version="1.0" encoding="utf-8"?>
-<w:footnotes xmlns:wpc="http://schemas.microsoft.com/office/word/2010/wordprocessingCanvas" xmlns:cx="http://schemas.microsoft.com/office/drawing/2014/chartex" xmlns:cx1="http://schemas.microsoft.com/office/drawing/2015/9/8/chartex" xmlns:cx2="http://schemas.microsoft.com/office/drawing/2015/10/21/chartex" xmlns:cx3="http://schemas.microsoft.com/office/drawing/2016/5/9/chartex" xmlns:cx4="http://schemas.microsoft.com/office/drawing/2016/5/10/chartex" xmlns:cx5="http://schemas.microsoft.com/office/drawing/2016/5/11/chartex" xmlns:cx6="http://schemas.microsoft.com/office/drawing/2016/5/12/chartex" xmlns:cx7="http://schemas.microsoft.com/office/drawing/2016/5/13/chartex" xmlns:cx8="http://schemas.microsoft.com/office/drawing/2016/5/14/chartex" xmlns:mc="http://schemas.openxmlformats.org/markup-compatibility/2006" xmlns:aink="http://schemas.microsoft.com/office/drawing/2016/ink" xmlns:am3d="http://schemas.microsoft.com/office/drawing/2017/model3d" xmlns:o="urn:schemas-microsoft-com:office:office" xmlns:oel="http://schemas.microsoft.com/office/2019/extlst" xmlns:r="http://schemas.openxmlformats.org/officeDocument/2006/relationships" xmlns:m="http://schemas.openxmlformats.org/officeDocument/2006/math" xmlns:v="urn:schemas-microsoft-com:vml" xmlns:wp14="http://schemas.microsoft.com/office/word/2010/wordprocessingDrawing" xmlns:wp="http://schemas.openxmlformats.org/drawingml/2006/wordprocessingDrawing" xmlns:w10="urn:schemas-microsoft-com:office:word" xmlns:w="http://schemas.openxmlformats.org/wordprocessingml/2006/main" xmlns:w14="http://schemas.microsoft.com/office/word/2010/wordml" xmlns:w15="http://schemas.microsoft.com/office/word/2012/wordml" xmlns:w16cex="http://schemas.microsoft.com/office/word/2018/wordml/cex" xmlns:w16cid="http://schemas.microsoft.com/office/word/2016/wordml/cid" xmlns:w16="http://schemas.microsoft.com/office/word/2018/wordml" xmlns:w16sdtdh="http://schemas.microsoft.com/office/word/2020/wordml/sdtdatahash" xmlns:w16se="http://schemas.microsoft.com/office/word/2015/wordml/symex" xmlns:wpg="http://schemas.microsoft.com/office/word/2010/wordprocessingGroup" xmlns:wpi="http://schemas.microsoft.com/office/word/2010/wordprocessingInk" xmlns:wne="http://schemas.microsoft.com/office/word/2006/wordml" xmlns:wps="http://schemas.microsoft.com/office/word/2010/wordprocessingShape" mc:Ignorable="w14 w15 w16se w16cid w16 w16cex w16sdtdh wp14">
+<w:footnotes xmlns:wpc="http://schemas.microsoft.com/office/word/2010/wordprocessingCanvas" xmlns:cx="http://schemas.microsoft.com/office/drawing/2014/chartex" xmlns:cx1="http://schemas.microsoft.com/office/drawing/2015/9/8/chartex" xmlns:cx2="http://schemas.microsoft.com/office/drawing/2015/10/21/chartex" xmlns:cx3="http://schemas.microsoft.com/office/drawing/2016/5/9/chartex" xmlns:cx4="http://schemas.microsoft.com/office/drawing/2016/5/10/chartex" xmlns:cx5="http://schemas.microsoft.com/office/drawing/2016/5/11/chartex" xmlns:cx6="http://schemas.microsoft.com/office/drawing/2016/5/12/chartex" xmlns:cx7="http://schemas.microsoft.com/office/drawing/2016/5/13/chartex" xmlns:cx8="http://schemas.microsoft.com/office/drawing/2016/5/14/chartex" xmlns:mc="http://schemas.openxmlformats.org/markup-compatibility/2006" xmlns:aink="http://schemas.microsoft.com/office/drawing/2016/ink" xmlns:am3d="http://schemas.microsoft.com/office/drawing/2017/model3d" xmlns:o="urn:schemas-microsoft-com:office:office" xmlns:oel="http://schemas.microsoft.com/office/2019/extlst" xmlns:r="http://schemas.openxmlformats.org/officeDocument/2006/relationships" xmlns:m="http://schemas.openxmlformats.org/officeDocument/2006/math" xmlns:v="urn:schemas-microsoft-com:vml" xmlns:wp14="http://schemas.microsoft.com/office/word/2010/wordprocessingDrawing" xmlns:wp="http://schemas.openxmlformats.org/drawingml/2006/wordprocessingDrawing" xmlns:w10="urn:schemas-microsoft-com:office:word" xmlns:w="http://schemas.openxmlformats.org/wordprocessingml/2006/main" xmlns:w14="http://schemas.microsoft.com/office/word/2010/wordml" xmlns:w15="http://schemas.microsoft.com/office/word/2012/wordml" xmlns:w16cex="http://schemas.microsoft.com/office/word/2018/wordml/cex" xmlns:w16cid="http://schemas.microsoft.com/office/word/2016/wordml/cid" xmlns:w16="http://schemas.microsoft.com/office/word/2018/wordml" xmlns:w16du="http://schemas.microsoft.com/office/word/2023/wordml/word16du" xmlns:w16sdtdh="http://schemas.microsoft.com/office/word/2020/wordml/sdtdatahash" xmlns:w16se="http://schemas.microsoft.com/office/word/2015/wordml/symex" xmlns:wpg="http://schemas.microsoft.com/office/word/2010/wordprocessingGroup" xmlns:wpi="http://schemas.microsoft.com/office/word/2010/wordprocessingInk" xmlns:wne="http://schemas.microsoft.com/office/word/2006/wordml" xmlns:wps="http://schemas.microsoft.com/office/word/2010/wordprocessingShape" mc:Ignorable="w14 w15 w16se w16cid w16 w16cex w16sdtdh wp14">
   <w:footnote w:type="separator" w:id="-1">
     <w:p>
       <w:pPr>
@@ -13100,7 +13021,7 @@
 </file>
 
 <file path=word/header1.xml><?xml version="1.0" encoding="utf-8"?>
-<w:hdr xmlns:wpc="http://schemas.microsoft.com/office/word/2010/wordprocessingCanvas" xmlns:cx="http://schemas.microsoft.com/office/drawing/2014/chartex" xmlns:cx1="http://schemas.microsoft.com/office/drawing/2015/9/8/chartex" xmlns:cx2="http://schemas.microsoft.com/office/drawing/2015/10/21/chartex" xmlns:cx3="http://schemas.microsoft.com/office/drawing/2016/5/9/chartex" xmlns:cx4="http://schemas.microsoft.com/office/drawing/2016/5/10/chartex" xmlns:cx5="http://schemas.microsoft.com/office/drawing/2016/5/11/chartex" xmlns:cx6="http://schemas.microsoft.com/office/drawing/2016/5/12/chartex" xmlns:cx7="http://schemas.microsoft.com/office/drawing/2016/5/13/chartex" xmlns:cx8="http://schemas.microsoft.com/office/drawing/2016/5/14/chartex" xmlns:mc="http://schemas.openxmlformats.org/markup-compatibility/2006" xmlns:aink="http://schemas.microsoft.com/office/drawing/2016/ink" xmlns:am3d="http://schemas.microsoft.com/office/drawing/2017/model3d" xmlns:o="urn:schemas-microsoft-com:office:office" xmlns:oel="http://schemas.microsoft.com/office/2019/extlst" xmlns:r="http://schemas.openxmlformats.org/officeDocument/2006/relationships" xmlns:m="http://schemas.openxmlformats.org/officeDocument/2006/math" xmlns:v="urn:schemas-microsoft-com:vml" xmlns:wp14="http://schemas.microsoft.com/office/word/2010/wordprocessingDrawing" xmlns:wp="http://schemas.openxmlformats.org/drawingml/2006/wordprocessingDrawing" xmlns:w10="urn:schemas-microsoft-com:office:word" xmlns:w="http://schemas.openxmlformats.org/wordprocessingml/2006/main" xmlns:w14="http://schemas.microsoft.com/office/word/2010/wordml" xmlns:w15="http://schemas.microsoft.com/office/word/2012/wordml" xmlns:w16cex="http://schemas.microsoft.com/office/word/2018/wordml/cex" xmlns:w16cid="http://schemas.microsoft.com/office/word/2016/wordml/cid" xmlns:w16="http://schemas.microsoft.com/office/word/2018/wordml" xmlns:w16sdtdh="http://schemas.microsoft.com/office/word/2020/wordml/sdtdatahash" xmlns:w16se="http://schemas.microsoft.com/office/word/2015/wordml/symex" xmlns:wpg="http://schemas.microsoft.com/office/word/2010/wordprocessingGroup" xmlns:wpi="http://schemas.microsoft.com/office/word/2010/wordprocessingInk" xmlns:wne="http://schemas.microsoft.com/office/word/2006/wordml" xmlns:wps="http://schemas.microsoft.com/office/word/2010/wordprocessingShape" mc:Ignorable="w14 w15 w16se w16cid w16 w16cex w16sdtdh wp14">
+<w:hdr xmlns:wpc="http://schemas.microsoft.com/office/word/2010/wordprocessingCanvas" xmlns:cx="http://schemas.microsoft.com/office/drawing/2014/chartex" xmlns:cx1="http://schemas.microsoft.com/office/drawing/2015/9/8/chartex" xmlns:cx2="http://schemas.microsoft.com/office/drawing/2015/10/21/chartex" xmlns:cx3="http://schemas.microsoft.com/office/drawing/2016/5/9/chartex" xmlns:cx4="http://schemas.microsoft.com/office/drawing/2016/5/10/chartex" xmlns:cx5="http://schemas.microsoft.com/office/drawing/2016/5/11/chartex" xmlns:cx6="http://schemas.microsoft.com/office/drawing/2016/5/12/chartex" xmlns:cx7="http://schemas.microsoft.com/office/drawing/2016/5/13/chartex" xmlns:cx8="http://schemas.microsoft.com/office/drawing/2016/5/14/chartex" xmlns:mc="http://schemas.openxmlformats.org/markup-compatibility/2006" xmlns:aink="http://schemas.microsoft.com/office/drawing/2016/ink" xmlns:am3d="http://schemas.microsoft.com/office/drawing/2017/model3d" xmlns:o="urn:schemas-microsoft-com:office:office" xmlns:oel="http://schemas.microsoft.com/office/2019/extlst" xmlns:r="http://schemas.openxmlformats.org/officeDocument/2006/relationships" xmlns:m="http://schemas.openxmlformats.org/officeDocument/2006/math" xmlns:v="urn:schemas-microsoft-com:vml" xmlns:wp14="http://schemas.microsoft.com/office/word/2010/wordprocessingDrawing" xmlns:wp="http://schemas.openxmlformats.org/drawingml/2006/wordprocessingDrawing" xmlns:w10="urn:schemas-microsoft-com:office:word" xmlns:w="http://schemas.openxmlformats.org/wordprocessingml/2006/main" xmlns:w14="http://schemas.microsoft.com/office/word/2010/wordml" xmlns:w15="http://schemas.microsoft.com/office/word/2012/wordml" xmlns:w16cex="http://schemas.microsoft.com/office/word/2018/wordml/cex" xmlns:w16cid="http://schemas.microsoft.com/office/word/2016/wordml/cid" xmlns:w16="http://schemas.microsoft.com/office/word/2018/wordml" xmlns:w16du="http://schemas.microsoft.com/office/word/2023/wordml/word16du" xmlns:w16sdtdh="http://schemas.microsoft.com/office/word/2020/wordml/sdtdatahash" xmlns:w16se="http://schemas.microsoft.com/office/word/2015/wordml/symex" xmlns:wpg="http://schemas.microsoft.com/office/word/2010/wordprocessingGroup" xmlns:wpi="http://schemas.microsoft.com/office/word/2010/wordprocessingInk" xmlns:wne="http://schemas.microsoft.com/office/word/2006/wordml" xmlns:wps="http://schemas.microsoft.com/office/word/2010/wordprocessingShape" mc:Ignorable="w14 w15 w16se w16cid w16 w16cex w16sdtdh wp14">
   <w:p>
     <w:pPr>
       <w:pStyle w:val="Header"/>
@@ -13176,7 +13097,7 @@
 </file>
 
 <file path=word/numbering.xml><?xml version="1.0" encoding="utf-8"?>
-<w:numbering xmlns:wpc="http://schemas.microsoft.com/office/word/2010/wordprocessingCanvas" xmlns:cx="http://schemas.microsoft.com/office/drawing/2014/chartex" xmlns:cx1="http://schemas.microsoft.com/office/drawing/2015/9/8/chartex" xmlns:cx2="http://schemas.microsoft.com/office/drawing/2015/10/21/chartex" xmlns:cx3="http://schemas.microsoft.com/office/drawing/2016/5/9/chartex" xmlns:cx4="http://schemas.microsoft.com/office/drawing/2016/5/10/chartex" xmlns:cx5="http://schemas.microsoft.com/office/drawing/2016/5/11/chartex" xmlns:cx6="http://schemas.microsoft.com/office/drawing/2016/5/12/chartex" xmlns:cx7="http://schemas.microsoft.com/office/drawing/2016/5/13/chartex" xmlns:cx8="http://schemas.microsoft.com/office/drawing/2016/5/14/chartex" xmlns:mc="http://schemas.openxmlformats.org/markup-compatibility/2006" xmlns:aink="http://schemas.microsoft.com/office/drawing/2016/ink" xmlns:am3d="http://schemas.microsoft.com/office/drawing/2017/model3d" xmlns:o="urn:schemas-microsoft-com:office:office" xmlns:oel="http://schemas.microsoft.com/office/2019/extlst" xmlns:r="http://schemas.openxmlformats.org/officeDocument/2006/relationships" xmlns:m="http://schemas.openxmlformats.org/officeDocument/2006/math" xmlns:v="urn:schemas-microsoft-com:vml" xmlns:wp14="http://schemas.microsoft.com/office/word/2010/wordprocessingDrawing" xmlns:wp="http://schemas.openxmlformats.org/drawingml/2006/wordprocessingDrawing" xmlns:w10="urn:schemas-microsoft-com:office:word" xmlns:w="http://schemas.openxmlformats.org/wordprocessingml/2006/main" xmlns:w14="http://schemas.microsoft.com/office/word/2010/wordml" xmlns:w15="http://schemas.microsoft.com/office/word/2012/wordml" xmlns:w16cex="http://schemas.microsoft.com/office/word/2018/wordml/cex" xmlns:w16cid="http://schemas.microsoft.com/office/word/2016/wordml/cid" xmlns:w16="http://schemas.microsoft.com/office/word/2018/wordml" xmlns:w16sdtdh="http://schemas.microsoft.com/office/word/2020/wordml/sdtdatahash" xmlns:w16se="http://schemas.microsoft.com/office/word/2015/wordml/symex" xmlns:wpg="http://schemas.microsoft.com/office/word/2010/wordprocessingGroup" xmlns:wpi="http://schemas.microsoft.com/office/word/2010/wordprocessingInk" xmlns:wne="http://schemas.microsoft.com/office/word/2006/wordml" xmlns:wps="http://schemas.microsoft.com/office/word/2010/wordprocessingShape" mc:Ignorable="w14 w15 w16se w16cid w16 w16cex w16sdtdh wp14">
+<w:numbering xmlns:wpc="http://schemas.microsoft.com/office/word/2010/wordprocessingCanvas" xmlns:cx="http://schemas.microsoft.com/office/drawing/2014/chartex" xmlns:cx1="http://schemas.microsoft.com/office/drawing/2015/9/8/chartex" xmlns:cx2="http://schemas.microsoft.com/office/drawing/2015/10/21/chartex" xmlns:cx3="http://schemas.microsoft.com/office/drawing/2016/5/9/chartex" xmlns:cx4="http://schemas.microsoft.com/office/drawing/2016/5/10/chartex" xmlns:cx5="http://schemas.microsoft.com/office/drawing/2016/5/11/chartex" xmlns:cx6="http://schemas.microsoft.com/office/drawing/2016/5/12/chartex" xmlns:cx7="http://schemas.microsoft.com/office/drawing/2016/5/13/chartex" xmlns:cx8="http://schemas.microsoft.com/office/drawing/2016/5/14/chartex" xmlns:mc="http://schemas.openxmlformats.org/markup-compatibility/2006" xmlns:aink="http://schemas.microsoft.com/office/drawing/2016/ink" xmlns:am3d="http://schemas.microsoft.com/office/drawing/2017/model3d" xmlns:o="urn:schemas-microsoft-com:office:office" xmlns:oel="http://schemas.microsoft.com/office/2019/extlst" xmlns:r="http://schemas.openxmlformats.org/officeDocument/2006/relationships" xmlns:m="http://schemas.openxmlformats.org/officeDocument/2006/math" xmlns:v="urn:schemas-microsoft-com:vml" xmlns:wp14="http://schemas.microsoft.com/office/word/2010/wordprocessingDrawing" xmlns:wp="http://schemas.openxmlformats.org/drawingml/2006/wordprocessingDrawing" xmlns:w10="urn:schemas-microsoft-com:office:word" xmlns:w="http://schemas.openxmlformats.org/wordprocessingml/2006/main" xmlns:w14="http://schemas.microsoft.com/office/word/2010/wordml" xmlns:w15="http://schemas.microsoft.com/office/word/2012/wordml" xmlns:w16cex="http://schemas.microsoft.com/office/word/2018/wordml/cex" xmlns:w16cid="http://schemas.microsoft.com/office/word/2016/wordml/cid" xmlns:w16="http://schemas.microsoft.com/office/word/2018/wordml" xmlns:w16du="http://schemas.microsoft.com/office/word/2023/wordml/word16du" xmlns:w16sdtdh="http://schemas.microsoft.com/office/word/2020/wordml/sdtdatahash" xmlns:w16se="http://schemas.microsoft.com/office/word/2015/wordml/symex" xmlns:wpg="http://schemas.microsoft.com/office/word/2010/wordprocessingGroup" xmlns:wpi="http://schemas.microsoft.com/office/word/2010/wordprocessingInk" xmlns:wne="http://schemas.microsoft.com/office/word/2006/wordml" xmlns:wps="http://schemas.microsoft.com/office/word/2010/wordprocessingShape" mc:Ignorable="w14 w15 w16se w16cid w16 w16cex w16sdtdh wp14">
   <w:abstractNum w:abstractNumId="0" w15:restartNumberingAfterBreak="0">
     <w:nsid w:val="04891B56"/>
     <w:multiLevelType w:val="hybridMultilevel"/>

</xml_diff>

<commit_message>
Momentum merger and bug fixes (#167)
- Hellweg now solves the momentum equations (gamma*beta), instead of velocity (beta)
- Fixed the bug with Bessel function series expansion
- Fixed the bug when beam radius wasn't renormalized when frequency changes (or after the first drift tube element)
- Fixed the bug with multiple sections
- Changed keyword "COULOMB" to "LAPOSTOLLE"
- Update README.md
</commit_message>
<xml_diff>
--- a/docs/hellweg_user_guide.docx
+++ b/docs/hellweg_user_guide.docx
@@ -1,6 +1,6 @@
 
 <file path=word/document.xml><?xml version="1.0" encoding="utf-8"?>
-<w:document xmlns:wpc="http://schemas.microsoft.com/office/word/2010/wordprocessingCanvas" xmlns:cx="http://schemas.microsoft.com/office/drawing/2014/chartex" xmlns:cx1="http://schemas.microsoft.com/office/drawing/2015/9/8/chartex" xmlns:cx2="http://schemas.microsoft.com/office/drawing/2015/10/21/chartex" xmlns:cx3="http://schemas.microsoft.com/office/drawing/2016/5/9/chartex" xmlns:cx4="http://schemas.microsoft.com/office/drawing/2016/5/10/chartex" xmlns:cx5="http://schemas.microsoft.com/office/drawing/2016/5/11/chartex" xmlns:cx6="http://schemas.microsoft.com/office/drawing/2016/5/12/chartex" xmlns:cx7="http://schemas.microsoft.com/office/drawing/2016/5/13/chartex" xmlns:cx8="http://schemas.microsoft.com/office/drawing/2016/5/14/chartex" xmlns:mc="http://schemas.openxmlformats.org/markup-compatibility/2006" xmlns:aink="http://schemas.microsoft.com/office/drawing/2016/ink" xmlns:am3d="http://schemas.microsoft.com/office/drawing/2017/model3d" xmlns:o="urn:schemas-microsoft-com:office:office" xmlns:oel="http://schemas.microsoft.com/office/2019/extlst" xmlns:r="http://schemas.openxmlformats.org/officeDocument/2006/relationships" xmlns:m="http://schemas.openxmlformats.org/officeDocument/2006/math" xmlns:v="urn:schemas-microsoft-com:vml" xmlns:wp14="http://schemas.microsoft.com/office/word/2010/wordprocessingDrawing" xmlns:wp="http://schemas.openxmlformats.org/drawingml/2006/wordprocessingDrawing" xmlns:w10="urn:schemas-microsoft-com:office:word" xmlns:w="http://schemas.openxmlformats.org/wordprocessingml/2006/main" xmlns:w14="http://schemas.microsoft.com/office/word/2010/wordml" xmlns:w15="http://schemas.microsoft.com/office/word/2012/wordml" xmlns:w16cex="http://schemas.microsoft.com/office/word/2018/wordml/cex" xmlns:w16cid="http://schemas.microsoft.com/office/word/2016/wordml/cid" xmlns:w16="http://schemas.microsoft.com/office/word/2018/wordml" xmlns:w16sdtdh="http://schemas.microsoft.com/office/word/2020/wordml/sdtdatahash" xmlns:w16se="http://schemas.microsoft.com/office/word/2015/wordml/symex" xmlns:wpg="http://schemas.microsoft.com/office/word/2010/wordprocessingGroup" xmlns:wpi="http://schemas.microsoft.com/office/word/2010/wordprocessingInk" xmlns:wne="http://schemas.microsoft.com/office/word/2006/wordml" xmlns:wps="http://schemas.microsoft.com/office/word/2010/wordprocessingShape" mc:Ignorable="w14 w15 w16se w16cid w16 w16cex w16sdtdh wp14">
+<w:document xmlns:wpc="http://schemas.microsoft.com/office/word/2010/wordprocessingCanvas" xmlns:cx="http://schemas.microsoft.com/office/drawing/2014/chartex" xmlns:cx1="http://schemas.microsoft.com/office/drawing/2015/9/8/chartex" xmlns:cx2="http://schemas.microsoft.com/office/drawing/2015/10/21/chartex" xmlns:cx3="http://schemas.microsoft.com/office/drawing/2016/5/9/chartex" xmlns:cx4="http://schemas.microsoft.com/office/drawing/2016/5/10/chartex" xmlns:cx5="http://schemas.microsoft.com/office/drawing/2016/5/11/chartex" xmlns:cx6="http://schemas.microsoft.com/office/drawing/2016/5/12/chartex" xmlns:cx7="http://schemas.microsoft.com/office/drawing/2016/5/13/chartex" xmlns:cx8="http://schemas.microsoft.com/office/drawing/2016/5/14/chartex" xmlns:mc="http://schemas.openxmlformats.org/markup-compatibility/2006" xmlns:aink="http://schemas.microsoft.com/office/drawing/2016/ink" xmlns:am3d="http://schemas.microsoft.com/office/drawing/2017/model3d" xmlns:o="urn:schemas-microsoft-com:office:office" xmlns:oel="http://schemas.microsoft.com/office/2019/extlst" xmlns:r="http://schemas.openxmlformats.org/officeDocument/2006/relationships" xmlns:m="http://schemas.openxmlformats.org/officeDocument/2006/math" xmlns:v="urn:schemas-microsoft-com:vml" xmlns:wp14="http://schemas.microsoft.com/office/word/2010/wordprocessingDrawing" xmlns:wp="http://schemas.openxmlformats.org/drawingml/2006/wordprocessingDrawing" xmlns:w10="urn:schemas-microsoft-com:office:word" xmlns:w="http://schemas.openxmlformats.org/wordprocessingml/2006/main" xmlns:w14="http://schemas.microsoft.com/office/word/2010/wordml" xmlns:w15="http://schemas.microsoft.com/office/word/2012/wordml" xmlns:w16cex="http://schemas.microsoft.com/office/word/2018/wordml/cex" xmlns:w16cid="http://schemas.microsoft.com/office/word/2016/wordml/cid" xmlns:w16="http://schemas.microsoft.com/office/word/2018/wordml" xmlns:w16du="http://schemas.microsoft.com/office/word/2023/wordml/word16du" xmlns:w16sdtdh="http://schemas.microsoft.com/office/word/2020/wordml/sdtdatahash" xmlns:w16se="http://schemas.microsoft.com/office/word/2015/wordml/symex" xmlns:wpg="http://schemas.microsoft.com/office/word/2010/wordprocessingGroup" xmlns:wpi="http://schemas.microsoft.com/office/word/2010/wordprocessingInk" xmlns:wne="http://schemas.microsoft.com/office/word/2006/wordml" xmlns:wps="http://schemas.microsoft.com/office/word/2010/wordprocessingShape" mc:Ignorable="w14 w15 w16se w16cid w16 w16cex w16sdtdh wp14">
   <w:body>
     <w:p>
       <w:pPr>
@@ -80,7 +80,7 @@
           <w:szCs w:val="24"/>
           <w:u w:val="single"/>
         </w:rPr>
-        <w:t>January</w:t>
+        <w:t>April</w:t>
       </w:r>
       <w:r>
         <w:rPr>
@@ -98,7 +98,7 @@
           <w:szCs w:val="24"/>
           <w:u w:val="single"/>
         </w:rPr>
-        <w:t>31</w:t>
+        <w:t>22</w:t>
       </w:r>
       <w:r>
         <w:rPr>
@@ -6964,7 +6964,27 @@
         <w:rPr>
           <w:sz w:val="22"/>
         </w:rPr>
-        <w:t xml:space="preserve"> bunch approximation per Lapostolle formula (COULOMB keyword), </w:t>
+        <w:t xml:space="preserve"> bunch approximation per Lapostolle formula (</w:t>
+      </w:r>
+      <w:r>
+        <w:rPr>
+          <w:i/>
+          <w:iCs/>
+          <w:sz w:val="22"/>
+        </w:rPr>
+        <w:t>LAPOSTOLLE</w:t>
+      </w:r>
+      <w:r>
+        <w:rPr>
+          <w:sz w:val="22"/>
+        </w:rPr>
+        <w:t xml:space="preserve"> </w:t>
+      </w:r>
+      <w:r>
+        <w:rPr>
+          <w:sz w:val="22"/>
+        </w:rPr>
+        <w:t xml:space="preserve">keyword), </w:t>
       </w:r>
       <w:r>
         <w:rPr>
@@ -7150,7 +7170,15 @@
           <w:iCs/>
           <w:sz w:val="22"/>
         </w:rPr>
-        <w:t>Ex. SPCHARGE COULOMB</w:t>
+        <w:t xml:space="preserve">Ex. SPCHARGE </w:t>
+      </w:r>
+      <w:r>
+        <w:rPr>
+          <w:i/>
+          <w:iCs/>
+          <w:sz w:val="22"/>
+        </w:rPr>
+        <w:t>LAPOSTOLLE</w:t>
       </w:r>
     </w:p>
     <w:p>
@@ -9223,55 +9251,7 @@
           <w:iCs/>
           <w:sz w:val="22"/>
         </w:rPr>
-        <w:t xml:space="preserve">Ex. </w:t>
-      </w:r>
-      <w:r>
-        <w:rPr>
-          <w:i/>
-          <w:iCs/>
-          <w:sz w:val="22"/>
-        </w:rPr>
-        <w:t>HALF 180</w:t>
-      </w:r>
-      <w:r>
-        <w:rPr>
-          <w:i/>
-          <w:iCs/>
-          <w:sz w:val="22"/>
-        </w:rPr>
-        <w:t xml:space="preserve"> 0.</w:t>
-      </w:r>
-      <w:r>
-        <w:rPr>
-          <w:i/>
-          <w:iCs/>
-          <w:sz w:val="22"/>
-        </w:rPr>
-        <w:t>5</w:t>
-      </w:r>
-      <w:r>
-        <w:rPr>
-          <w:i/>
-          <w:iCs/>
-          <w:sz w:val="22"/>
-        </w:rPr>
-        <w:t xml:space="preserve"> </w:t>
-      </w:r>
-      <w:r>
-        <w:rPr>
-          <w:i/>
-          <w:iCs/>
-          <w:sz w:val="22"/>
-        </w:rPr>
-        <w:t>5</w:t>
-      </w:r>
-      <w:r>
-        <w:rPr>
-          <w:i/>
-          <w:iCs/>
-          <w:sz w:val="22"/>
-        </w:rPr>
-        <w:t xml:space="preserve">00.0 </w:t>
+        <w:t xml:space="preserve">Ex. HALF 180 0.5 500.0 </w:t>
       </w:r>
     </w:p>
     <w:p>
@@ -12688,13 +12668,7 @@
         <w:pStyle w:val="Heading2"/>
       </w:pPr>
       <w:r>
-        <w:t>[</w:t>
-      </w:r>
-      <w:r>
-        <w:t>PHYSICS</w:t>
-      </w:r>
-      <w:r>
-        <w:t>]</w:t>
+        <w:t>[PHYSICS]</w:t>
       </w:r>
     </w:p>
     <w:p>
@@ -12706,21 +12680,7 @@
           <w:b/>
           <w:bCs/>
         </w:rPr>
-        <w:t>Consider SW comp</w:t>
-      </w:r>
-      <w:r>
-        <w:rPr>
-          <w:b/>
-          <w:bCs/>
-        </w:rPr>
-        <w:t>o</w:t>
-      </w:r>
-      <w:r>
-        <w:rPr>
-          <w:b/>
-          <w:bCs/>
-        </w:rPr>
-        <w:t>nents in end cells</w:t>
+        <w:t>Consider SW components in end cells</w:t>
       </w:r>
       <w:r>
         <w:t xml:space="preserve">. </w:t>
@@ -12747,13 +12707,7 @@
         <w:t>t</w:t>
       </w:r>
       <w:r>
-        <w:t xml:space="preserve"> coupler cells. The waves there are generally semi-stationary</w:t>
-      </w:r>
-      <w:r>
-        <w:t xml:space="preserve">: </w:t>
-      </w:r>
-      <w:r>
-        <w:t xml:space="preserve">the phase varies very little over a length of ½ cell in zones where the amplitude of the field is already high. The electrons, rather than being captured in this zone by the field, rapidly slip behind the wave and are sometimes slightly dispersed in phase. The intended perfect synchronism between the wave and the electrons is </w:t>
+        <w:t xml:space="preserve"> coupler cells. The waves there are generally semi-stationary: the phase varies very little over a length of ½ cell in zones where the amplitude of the field is already high. The electrons, rather than being captured in this zone by the field, rapidly slip behind the wave and are sometimes slightly dispersed in phase. The intended perfect synchronism between the wave and the electrons is </w:t>
       </w:r>
       <w:r>
         <w:t xml:space="preserve">then </w:t>
@@ -12776,13 +12730,7 @@
         <w:t xml:space="preserve">shown in </w:t>
       </w:r>
       <w:r>
-        <w:t>Fig.4.3</w:t>
-      </w:r>
-      <w:r>
-        <w:t xml:space="preserve">. This is a global parameter, i.e. it turns this effect for all cells. If the coupling cell phase effect should be turned off for particular cells – please, use the keyword HALF. </w:t>
-      </w:r>
-      <w:r>
-        <w:t>Default value = 1000.</w:t>
+        <w:t>Fig.4.3. This is a global parameter, i.e. it turns this effect for all cells. If the coupling cell phase effect should be turned off for particular cells – please, use the keyword HALF. Default value = 1000.</w:t>
       </w:r>
     </w:p>
     <w:p>
@@ -12793,10 +12741,7 @@
         </w:rPr>
       </w:pPr>
       <w:r>
-        <w:t>a</w:t>
-      </w:r>
-      <w:r>
-        <w:t>)</w:t>
+        <w:t>a)</w:t>
       </w:r>
       <w:r>
         <w:rPr>
@@ -12848,19 +12793,7 @@
         <w:rPr>
           <w:noProof/>
         </w:rPr>
-        <w:t xml:space="preserve"> </w:t>
-      </w:r>
-      <w:r>
-        <w:rPr>
-          <w:noProof/>
-        </w:rPr>
-        <w:t>b</w:t>
-      </w:r>
-      <w:r>
-        <w:rPr>
-          <w:noProof/>
-        </w:rPr>
-        <w:t>)</w:t>
+        <w:t xml:space="preserve"> b)</w:t>
       </w:r>
       <w:r>
         <w:rPr>
@@ -12920,19 +12853,7 @@
         <w:rPr>
           <w:sz w:val="22"/>
         </w:rPr>
-        <w:t>Fig. 4.</w:t>
-      </w:r>
-      <w:r>
-        <w:rPr>
-          <w:sz w:val="22"/>
-        </w:rPr>
-        <w:t xml:space="preserve">3. a) </w:t>
-      </w:r>
-      <w:r>
-        <w:rPr>
-          <w:sz w:val="22"/>
-        </w:rPr>
-        <w:t>Simplified representation of beam and wave phase along the structure with and without coupler cell effect; b) Same plot in the coordinates, attached to the wave phase.</w:t>
+        <w:t>Fig. 4.3. a) Simplified representation of beam and wave phase along the structure with and without coupler cell effect; b) Same plot in the coordinates, attached to the wave phase.</w:t>
       </w:r>
     </w:p>
     <w:p>
@@ -12997,7 +12918,7 @@
 </file>
 
 <file path=word/endnotes.xml><?xml version="1.0" encoding="utf-8"?>
-<w:endnotes xmlns:wpc="http://schemas.microsoft.com/office/word/2010/wordprocessingCanvas" xmlns:cx="http://schemas.microsoft.com/office/drawing/2014/chartex" xmlns:cx1="http://schemas.microsoft.com/office/drawing/2015/9/8/chartex" xmlns:cx2="http://schemas.microsoft.com/office/drawing/2015/10/21/chartex" xmlns:cx3="http://schemas.microsoft.com/office/drawing/2016/5/9/chartex" xmlns:cx4="http://schemas.microsoft.com/office/drawing/2016/5/10/chartex" xmlns:cx5="http://schemas.microsoft.com/office/drawing/2016/5/11/chartex" xmlns:cx6="http://schemas.microsoft.com/office/drawing/2016/5/12/chartex" xmlns:cx7="http://schemas.microsoft.com/office/drawing/2016/5/13/chartex" xmlns:cx8="http://schemas.microsoft.com/office/drawing/2016/5/14/chartex" xmlns:mc="http://schemas.openxmlformats.org/markup-compatibility/2006" xmlns:aink="http://schemas.microsoft.com/office/drawing/2016/ink" xmlns:am3d="http://schemas.microsoft.com/office/drawing/2017/model3d" xmlns:o="urn:schemas-microsoft-com:office:office" xmlns:oel="http://schemas.microsoft.com/office/2019/extlst" xmlns:r="http://schemas.openxmlformats.org/officeDocument/2006/relationships" xmlns:m="http://schemas.openxmlformats.org/officeDocument/2006/math" xmlns:v="urn:schemas-microsoft-com:vml" xmlns:wp14="http://schemas.microsoft.com/office/word/2010/wordprocessingDrawing" xmlns:wp="http://schemas.openxmlformats.org/drawingml/2006/wordprocessingDrawing" xmlns:w10="urn:schemas-microsoft-com:office:word" xmlns:w="http://schemas.openxmlformats.org/wordprocessingml/2006/main" xmlns:w14="http://schemas.microsoft.com/office/word/2010/wordml" xmlns:w15="http://schemas.microsoft.com/office/word/2012/wordml" xmlns:w16cex="http://schemas.microsoft.com/office/word/2018/wordml/cex" xmlns:w16cid="http://schemas.microsoft.com/office/word/2016/wordml/cid" xmlns:w16="http://schemas.microsoft.com/office/word/2018/wordml" xmlns:w16sdtdh="http://schemas.microsoft.com/office/word/2020/wordml/sdtdatahash" xmlns:w16se="http://schemas.microsoft.com/office/word/2015/wordml/symex" xmlns:wpg="http://schemas.microsoft.com/office/word/2010/wordprocessingGroup" xmlns:wpi="http://schemas.microsoft.com/office/word/2010/wordprocessingInk" xmlns:wne="http://schemas.microsoft.com/office/word/2006/wordml" xmlns:wps="http://schemas.microsoft.com/office/word/2010/wordprocessingShape" mc:Ignorable="w14 w15 w16se w16cid w16 w16cex w16sdtdh wp14">
+<w:endnotes xmlns:wpc="http://schemas.microsoft.com/office/word/2010/wordprocessingCanvas" xmlns:cx="http://schemas.microsoft.com/office/drawing/2014/chartex" xmlns:cx1="http://schemas.microsoft.com/office/drawing/2015/9/8/chartex" xmlns:cx2="http://schemas.microsoft.com/office/drawing/2015/10/21/chartex" xmlns:cx3="http://schemas.microsoft.com/office/drawing/2016/5/9/chartex" xmlns:cx4="http://schemas.microsoft.com/office/drawing/2016/5/10/chartex" xmlns:cx5="http://schemas.microsoft.com/office/drawing/2016/5/11/chartex" xmlns:cx6="http://schemas.microsoft.com/office/drawing/2016/5/12/chartex" xmlns:cx7="http://schemas.microsoft.com/office/drawing/2016/5/13/chartex" xmlns:cx8="http://schemas.microsoft.com/office/drawing/2016/5/14/chartex" xmlns:mc="http://schemas.openxmlformats.org/markup-compatibility/2006" xmlns:aink="http://schemas.microsoft.com/office/drawing/2016/ink" xmlns:am3d="http://schemas.microsoft.com/office/drawing/2017/model3d" xmlns:o="urn:schemas-microsoft-com:office:office" xmlns:oel="http://schemas.microsoft.com/office/2019/extlst" xmlns:r="http://schemas.openxmlformats.org/officeDocument/2006/relationships" xmlns:m="http://schemas.openxmlformats.org/officeDocument/2006/math" xmlns:v="urn:schemas-microsoft-com:vml" xmlns:wp14="http://schemas.microsoft.com/office/word/2010/wordprocessingDrawing" xmlns:wp="http://schemas.openxmlformats.org/drawingml/2006/wordprocessingDrawing" xmlns:w10="urn:schemas-microsoft-com:office:word" xmlns:w="http://schemas.openxmlformats.org/wordprocessingml/2006/main" xmlns:w14="http://schemas.microsoft.com/office/word/2010/wordml" xmlns:w15="http://schemas.microsoft.com/office/word/2012/wordml" xmlns:w16cex="http://schemas.microsoft.com/office/word/2018/wordml/cex" xmlns:w16cid="http://schemas.microsoft.com/office/word/2016/wordml/cid" xmlns:w16="http://schemas.microsoft.com/office/word/2018/wordml" xmlns:w16du="http://schemas.microsoft.com/office/word/2023/wordml/word16du" xmlns:w16sdtdh="http://schemas.microsoft.com/office/word/2020/wordml/sdtdatahash" xmlns:w16se="http://schemas.microsoft.com/office/word/2015/wordml/symex" xmlns:wpg="http://schemas.microsoft.com/office/word/2010/wordprocessingGroup" xmlns:wpi="http://schemas.microsoft.com/office/word/2010/wordprocessingInk" xmlns:wne="http://schemas.microsoft.com/office/word/2006/wordml" xmlns:wps="http://schemas.microsoft.com/office/word/2010/wordprocessingShape" mc:Ignorable="w14 w15 w16se w16cid w16 w16cex w16sdtdh wp14">
   <w:endnote w:type="separator" w:id="-1">
     <w:p>
       <w:pPr>
@@ -13022,7 +12943,7 @@
 </file>
 
 <file path=word/footer1.xml><?xml version="1.0" encoding="utf-8"?>
-<w:ftr xmlns:wpc="http://schemas.microsoft.com/office/word/2010/wordprocessingCanvas" xmlns:cx="http://schemas.microsoft.com/office/drawing/2014/chartex" xmlns:cx1="http://schemas.microsoft.com/office/drawing/2015/9/8/chartex" xmlns:cx2="http://schemas.microsoft.com/office/drawing/2015/10/21/chartex" xmlns:cx3="http://schemas.microsoft.com/office/drawing/2016/5/9/chartex" xmlns:cx4="http://schemas.microsoft.com/office/drawing/2016/5/10/chartex" xmlns:cx5="http://schemas.microsoft.com/office/drawing/2016/5/11/chartex" xmlns:cx6="http://schemas.microsoft.com/office/drawing/2016/5/12/chartex" xmlns:cx7="http://schemas.microsoft.com/office/drawing/2016/5/13/chartex" xmlns:cx8="http://schemas.microsoft.com/office/drawing/2016/5/14/chartex" xmlns:mc="http://schemas.openxmlformats.org/markup-compatibility/2006" xmlns:aink="http://schemas.microsoft.com/office/drawing/2016/ink" xmlns:am3d="http://schemas.microsoft.com/office/drawing/2017/model3d" xmlns:o="urn:schemas-microsoft-com:office:office" xmlns:oel="http://schemas.microsoft.com/office/2019/extlst" xmlns:r="http://schemas.openxmlformats.org/officeDocument/2006/relationships" xmlns:m="http://schemas.openxmlformats.org/officeDocument/2006/math" xmlns:v="urn:schemas-microsoft-com:vml" xmlns:wp14="http://schemas.microsoft.com/office/word/2010/wordprocessingDrawing" xmlns:wp="http://schemas.openxmlformats.org/drawingml/2006/wordprocessingDrawing" xmlns:w10="urn:schemas-microsoft-com:office:word" xmlns:w="http://schemas.openxmlformats.org/wordprocessingml/2006/main" xmlns:w14="http://schemas.microsoft.com/office/word/2010/wordml" xmlns:w15="http://schemas.microsoft.com/office/word/2012/wordml" xmlns:w16cex="http://schemas.microsoft.com/office/word/2018/wordml/cex" xmlns:w16cid="http://schemas.microsoft.com/office/word/2016/wordml/cid" xmlns:w16="http://schemas.microsoft.com/office/word/2018/wordml" xmlns:w16sdtdh="http://schemas.microsoft.com/office/word/2020/wordml/sdtdatahash" xmlns:w16se="http://schemas.microsoft.com/office/word/2015/wordml/symex" xmlns:wpg="http://schemas.microsoft.com/office/word/2010/wordprocessingGroup" xmlns:wpi="http://schemas.microsoft.com/office/word/2010/wordprocessingInk" xmlns:wne="http://schemas.microsoft.com/office/word/2006/wordml" xmlns:wps="http://schemas.microsoft.com/office/word/2010/wordprocessingShape" mc:Ignorable="w14 w15 w16se w16cid w16 w16cex w16sdtdh wp14">
+<w:ftr xmlns:wpc="http://schemas.microsoft.com/office/word/2010/wordprocessingCanvas" xmlns:cx="http://schemas.microsoft.com/office/drawing/2014/chartex" xmlns:cx1="http://schemas.microsoft.com/office/drawing/2015/9/8/chartex" xmlns:cx2="http://schemas.microsoft.com/office/drawing/2015/10/21/chartex" xmlns:cx3="http://schemas.microsoft.com/office/drawing/2016/5/9/chartex" xmlns:cx4="http://schemas.microsoft.com/office/drawing/2016/5/10/chartex" xmlns:cx5="http://schemas.microsoft.com/office/drawing/2016/5/11/chartex" xmlns:cx6="http://schemas.microsoft.com/office/drawing/2016/5/12/chartex" xmlns:cx7="http://schemas.microsoft.com/office/drawing/2016/5/13/chartex" xmlns:cx8="http://schemas.microsoft.com/office/drawing/2016/5/14/chartex" xmlns:mc="http://schemas.openxmlformats.org/markup-compatibility/2006" xmlns:aink="http://schemas.microsoft.com/office/drawing/2016/ink" xmlns:am3d="http://schemas.microsoft.com/office/drawing/2017/model3d" xmlns:o="urn:schemas-microsoft-com:office:office" xmlns:oel="http://schemas.microsoft.com/office/2019/extlst" xmlns:r="http://schemas.openxmlformats.org/officeDocument/2006/relationships" xmlns:m="http://schemas.openxmlformats.org/officeDocument/2006/math" xmlns:v="urn:schemas-microsoft-com:vml" xmlns:wp14="http://schemas.microsoft.com/office/word/2010/wordprocessingDrawing" xmlns:wp="http://schemas.openxmlformats.org/drawingml/2006/wordprocessingDrawing" xmlns:w10="urn:schemas-microsoft-com:office:word" xmlns:w="http://schemas.openxmlformats.org/wordprocessingml/2006/main" xmlns:w14="http://schemas.microsoft.com/office/word/2010/wordml" xmlns:w15="http://schemas.microsoft.com/office/word/2012/wordml" xmlns:w16cex="http://schemas.microsoft.com/office/word/2018/wordml/cex" xmlns:w16cid="http://schemas.microsoft.com/office/word/2016/wordml/cid" xmlns:w16="http://schemas.microsoft.com/office/word/2018/wordml" xmlns:w16du="http://schemas.microsoft.com/office/word/2023/wordml/word16du" xmlns:w16sdtdh="http://schemas.microsoft.com/office/word/2020/wordml/sdtdatahash" xmlns:w16se="http://schemas.microsoft.com/office/word/2015/wordml/symex" xmlns:wpg="http://schemas.microsoft.com/office/word/2010/wordprocessingGroup" xmlns:wpi="http://schemas.microsoft.com/office/word/2010/wordprocessingInk" xmlns:wne="http://schemas.microsoft.com/office/word/2006/wordml" xmlns:wps="http://schemas.microsoft.com/office/word/2010/wordprocessingShape" mc:Ignorable="w14 w15 w16se w16cid w16 w16cex w16sdtdh wp14">
   <w:sdt>
     <w:sdtPr>
       <w:id w:val="-1971358102"/>
@@ -13075,7 +12996,7 @@
 </file>
 
 <file path=word/footnotes.xml><?xml version="1.0" encoding="utf-8"?>
-<w:footnotes xmlns:wpc="http://schemas.microsoft.com/office/word/2010/wordprocessingCanvas" xmlns:cx="http://schemas.microsoft.com/office/drawing/2014/chartex" xmlns:cx1="http://schemas.microsoft.com/office/drawing/2015/9/8/chartex" xmlns:cx2="http://schemas.microsoft.com/office/drawing/2015/10/21/chartex" xmlns:cx3="http://schemas.microsoft.com/office/drawing/2016/5/9/chartex" xmlns:cx4="http://schemas.microsoft.com/office/drawing/2016/5/10/chartex" xmlns:cx5="http://schemas.microsoft.com/office/drawing/2016/5/11/chartex" xmlns:cx6="http://schemas.microsoft.com/office/drawing/2016/5/12/chartex" xmlns:cx7="http://schemas.microsoft.com/office/drawing/2016/5/13/chartex" xmlns:cx8="http://schemas.microsoft.com/office/drawing/2016/5/14/chartex" xmlns:mc="http://schemas.openxmlformats.org/markup-compatibility/2006" xmlns:aink="http://schemas.microsoft.com/office/drawing/2016/ink" xmlns:am3d="http://schemas.microsoft.com/office/drawing/2017/model3d" xmlns:o="urn:schemas-microsoft-com:office:office" xmlns:oel="http://schemas.microsoft.com/office/2019/extlst" xmlns:r="http://schemas.openxmlformats.org/officeDocument/2006/relationships" xmlns:m="http://schemas.openxmlformats.org/officeDocument/2006/math" xmlns:v="urn:schemas-microsoft-com:vml" xmlns:wp14="http://schemas.microsoft.com/office/word/2010/wordprocessingDrawing" xmlns:wp="http://schemas.openxmlformats.org/drawingml/2006/wordprocessingDrawing" xmlns:w10="urn:schemas-microsoft-com:office:word" xmlns:w="http://schemas.openxmlformats.org/wordprocessingml/2006/main" xmlns:w14="http://schemas.microsoft.com/office/word/2010/wordml" xmlns:w15="http://schemas.microsoft.com/office/word/2012/wordml" xmlns:w16cex="http://schemas.microsoft.com/office/word/2018/wordml/cex" xmlns:w16cid="http://schemas.microsoft.com/office/word/2016/wordml/cid" xmlns:w16="http://schemas.microsoft.com/office/word/2018/wordml" xmlns:w16sdtdh="http://schemas.microsoft.com/office/word/2020/wordml/sdtdatahash" xmlns:w16se="http://schemas.microsoft.com/office/word/2015/wordml/symex" xmlns:wpg="http://schemas.microsoft.com/office/word/2010/wordprocessingGroup" xmlns:wpi="http://schemas.microsoft.com/office/word/2010/wordprocessingInk" xmlns:wne="http://schemas.microsoft.com/office/word/2006/wordml" xmlns:wps="http://schemas.microsoft.com/office/word/2010/wordprocessingShape" mc:Ignorable="w14 w15 w16se w16cid w16 w16cex w16sdtdh wp14">
+<w:footnotes xmlns:wpc="http://schemas.microsoft.com/office/word/2010/wordprocessingCanvas" xmlns:cx="http://schemas.microsoft.com/office/drawing/2014/chartex" xmlns:cx1="http://schemas.microsoft.com/office/drawing/2015/9/8/chartex" xmlns:cx2="http://schemas.microsoft.com/office/drawing/2015/10/21/chartex" xmlns:cx3="http://schemas.microsoft.com/office/drawing/2016/5/9/chartex" xmlns:cx4="http://schemas.microsoft.com/office/drawing/2016/5/10/chartex" xmlns:cx5="http://schemas.microsoft.com/office/drawing/2016/5/11/chartex" xmlns:cx6="http://schemas.microsoft.com/office/drawing/2016/5/12/chartex" xmlns:cx7="http://schemas.microsoft.com/office/drawing/2016/5/13/chartex" xmlns:cx8="http://schemas.microsoft.com/office/drawing/2016/5/14/chartex" xmlns:mc="http://schemas.openxmlformats.org/markup-compatibility/2006" xmlns:aink="http://schemas.microsoft.com/office/drawing/2016/ink" xmlns:am3d="http://schemas.microsoft.com/office/drawing/2017/model3d" xmlns:o="urn:schemas-microsoft-com:office:office" xmlns:oel="http://schemas.microsoft.com/office/2019/extlst" xmlns:r="http://schemas.openxmlformats.org/officeDocument/2006/relationships" xmlns:m="http://schemas.openxmlformats.org/officeDocument/2006/math" xmlns:v="urn:schemas-microsoft-com:vml" xmlns:wp14="http://schemas.microsoft.com/office/word/2010/wordprocessingDrawing" xmlns:wp="http://schemas.openxmlformats.org/drawingml/2006/wordprocessingDrawing" xmlns:w10="urn:schemas-microsoft-com:office:word" xmlns:w="http://schemas.openxmlformats.org/wordprocessingml/2006/main" xmlns:w14="http://schemas.microsoft.com/office/word/2010/wordml" xmlns:w15="http://schemas.microsoft.com/office/word/2012/wordml" xmlns:w16cex="http://schemas.microsoft.com/office/word/2018/wordml/cex" xmlns:w16cid="http://schemas.microsoft.com/office/word/2016/wordml/cid" xmlns:w16="http://schemas.microsoft.com/office/word/2018/wordml" xmlns:w16du="http://schemas.microsoft.com/office/word/2023/wordml/word16du" xmlns:w16sdtdh="http://schemas.microsoft.com/office/word/2020/wordml/sdtdatahash" xmlns:w16se="http://schemas.microsoft.com/office/word/2015/wordml/symex" xmlns:wpg="http://schemas.microsoft.com/office/word/2010/wordprocessingGroup" xmlns:wpi="http://schemas.microsoft.com/office/word/2010/wordprocessingInk" xmlns:wne="http://schemas.microsoft.com/office/word/2006/wordml" xmlns:wps="http://schemas.microsoft.com/office/word/2010/wordprocessingShape" mc:Ignorable="w14 w15 w16se w16cid w16 w16cex w16sdtdh wp14">
   <w:footnote w:type="separator" w:id="-1">
     <w:p>
       <w:pPr>
@@ -13100,7 +13021,7 @@
 </file>
 
 <file path=word/header1.xml><?xml version="1.0" encoding="utf-8"?>
-<w:hdr xmlns:wpc="http://schemas.microsoft.com/office/word/2010/wordprocessingCanvas" xmlns:cx="http://schemas.microsoft.com/office/drawing/2014/chartex" xmlns:cx1="http://schemas.microsoft.com/office/drawing/2015/9/8/chartex" xmlns:cx2="http://schemas.microsoft.com/office/drawing/2015/10/21/chartex" xmlns:cx3="http://schemas.microsoft.com/office/drawing/2016/5/9/chartex" xmlns:cx4="http://schemas.microsoft.com/office/drawing/2016/5/10/chartex" xmlns:cx5="http://schemas.microsoft.com/office/drawing/2016/5/11/chartex" xmlns:cx6="http://schemas.microsoft.com/office/drawing/2016/5/12/chartex" xmlns:cx7="http://schemas.microsoft.com/office/drawing/2016/5/13/chartex" xmlns:cx8="http://schemas.microsoft.com/office/drawing/2016/5/14/chartex" xmlns:mc="http://schemas.openxmlformats.org/markup-compatibility/2006" xmlns:aink="http://schemas.microsoft.com/office/drawing/2016/ink" xmlns:am3d="http://schemas.microsoft.com/office/drawing/2017/model3d" xmlns:o="urn:schemas-microsoft-com:office:office" xmlns:oel="http://schemas.microsoft.com/office/2019/extlst" xmlns:r="http://schemas.openxmlformats.org/officeDocument/2006/relationships" xmlns:m="http://schemas.openxmlformats.org/officeDocument/2006/math" xmlns:v="urn:schemas-microsoft-com:vml" xmlns:wp14="http://schemas.microsoft.com/office/word/2010/wordprocessingDrawing" xmlns:wp="http://schemas.openxmlformats.org/drawingml/2006/wordprocessingDrawing" xmlns:w10="urn:schemas-microsoft-com:office:word" xmlns:w="http://schemas.openxmlformats.org/wordprocessingml/2006/main" xmlns:w14="http://schemas.microsoft.com/office/word/2010/wordml" xmlns:w15="http://schemas.microsoft.com/office/word/2012/wordml" xmlns:w16cex="http://schemas.microsoft.com/office/word/2018/wordml/cex" xmlns:w16cid="http://schemas.microsoft.com/office/word/2016/wordml/cid" xmlns:w16="http://schemas.microsoft.com/office/word/2018/wordml" xmlns:w16sdtdh="http://schemas.microsoft.com/office/word/2020/wordml/sdtdatahash" xmlns:w16se="http://schemas.microsoft.com/office/word/2015/wordml/symex" xmlns:wpg="http://schemas.microsoft.com/office/word/2010/wordprocessingGroup" xmlns:wpi="http://schemas.microsoft.com/office/word/2010/wordprocessingInk" xmlns:wne="http://schemas.microsoft.com/office/word/2006/wordml" xmlns:wps="http://schemas.microsoft.com/office/word/2010/wordprocessingShape" mc:Ignorable="w14 w15 w16se w16cid w16 w16cex w16sdtdh wp14">
+<w:hdr xmlns:wpc="http://schemas.microsoft.com/office/word/2010/wordprocessingCanvas" xmlns:cx="http://schemas.microsoft.com/office/drawing/2014/chartex" xmlns:cx1="http://schemas.microsoft.com/office/drawing/2015/9/8/chartex" xmlns:cx2="http://schemas.microsoft.com/office/drawing/2015/10/21/chartex" xmlns:cx3="http://schemas.microsoft.com/office/drawing/2016/5/9/chartex" xmlns:cx4="http://schemas.microsoft.com/office/drawing/2016/5/10/chartex" xmlns:cx5="http://schemas.microsoft.com/office/drawing/2016/5/11/chartex" xmlns:cx6="http://schemas.microsoft.com/office/drawing/2016/5/12/chartex" xmlns:cx7="http://schemas.microsoft.com/office/drawing/2016/5/13/chartex" xmlns:cx8="http://schemas.microsoft.com/office/drawing/2016/5/14/chartex" xmlns:mc="http://schemas.openxmlformats.org/markup-compatibility/2006" xmlns:aink="http://schemas.microsoft.com/office/drawing/2016/ink" xmlns:am3d="http://schemas.microsoft.com/office/drawing/2017/model3d" xmlns:o="urn:schemas-microsoft-com:office:office" xmlns:oel="http://schemas.microsoft.com/office/2019/extlst" xmlns:r="http://schemas.openxmlformats.org/officeDocument/2006/relationships" xmlns:m="http://schemas.openxmlformats.org/officeDocument/2006/math" xmlns:v="urn:schemas-microsoft-com:vml" xmlns:wp14="http://schemas.microsoft.com/office/word/2010/wordprocessingDrawing" xmlns:wp="http://schemas.openxmlformats.org/drawingml/2006/wordprocessingDrawing" xmlns:w10="urn:schemas-microsoft-com:office:word" xmlns:w="http://schemas.openxmlformats.org/wordprocessingml/2006/main" xmlns:w14="http://schemas.microsoft.com/office/word/2010/wordml" xmlns:w15="http://schemas.microsoft.com/office/word/2012/wordml" xmlns:w16cex="http://schemas.microsoft.com/office/word/2018/wordml/cex" xmlns:w16cid="http://schemas.microsoft.com/office/word/2016/wordml/cid" xmlns:w16="http://schemas.microsoft.com/office/word/2018/wordml" xmlns:w16du="http://schemas.microsoft.com/office/word/2023/wordml/word16du" xmlns:w16sdtdh="http://schemas.microsoft.com/office/word/2020/wordml/sdtdatahash" xmlns:w16se="http://schemas.microsoft.com/office/word/2015/wordml/symex" xmlns:wpg="http://schemas.microsoft.com/office/word/2010/wordprocessingGroup" xmlns:wpi="http://schemas.microsoft.com/office/word/2010/wordprocessingInk" xmlns:wne="http://schemas.microsoft.com/office/word/2006/wordml" xmlns:wps="http://schemas.microsoft.com/office/word/2010/wordprocessingShape" mc:Ignorable="w14 w15 w16se w16cid w16 w16cex w16sdtdh wp14">
   <w:p>
     <w:pPr>
       <w:pStyle w:val="Header"/>
@@ -13176,7 +13097,7 @@
 </file>
 
 <file path=word/numbering.xml><?xml version="1.0" encoding="utf-8"?>
-<w:numbering xmlns:wpc="http://schemas.microsoft.com/office/word/2010/wordprocessingCanvas" xmlns:cx="http://schemas.microsoft.com/office/drawing/2014/chartex" xmlns:cx1="http://schemas.microsoft.com/office/drawing/2015/9/8/chartex" xmlns:cx2="http://schemas.microsoft.com/office/drawing/2015/10/21/chartex" xmlns:cx3="http://schemas.microsoft.com/office/drawing/2016/5/9/chartex" xmlns:cx4="http://schemas.microsoft.com/office/drawing/2016/5/10/chartex" xmlns:cx5="http://schemas.microsoft.com/office/drawing/2016/5/11/chartex" xmlns:cx6="http://schemas.microsoft.com/office/drawing/2016/5/12/chartex" xmlns:cx7="http://schemas.microsoft.com/office/drawing/2016/5/13/chartex" xmlns:cx8="http://schemas.microsoft.com/office/drawing/2016/5/14/chartex" xmlns:mc="http://schemas.openxmlformats.org/markup-compatibility/2006" xmlns:aink="http://schemas.microsoft.com/office/drawing/2016/ink" xmlns:am3d="http://schemas.microsoft.com/office/drawing/2017/model3d" xmlns:o="urn:schemas-microsoft-com:office:office" xmlns:oel="http://schemas.microsoft.com/office/2019/extlst" xmlns:r="http://schemas.openxmlformats.org/officeDocument/2006/relationships" xmlns:m="http://schemas.openxmlformats.org/officeDocument/2006/math" xmlns:v="urn:schemas-microsoft-com:vml" xmlns:wp14="http://schemas.microsoft.com/office/word/2010/wordprocessingDrawing" xmlns:wp="http://schemas.openxmlformats.org/drawingml/2006/wordprocessingDrawing" xmlns:w10="urn:schemas-microsoft-com:office:word" xmlns:w="http://schemas.openxmlformats.org/wordprocessingml/2006/main" xmlns:w14="http://schemas.microsoft.com/office/word/2010/wordml" xmlns:w15="http://schemas.microsoft.com/office/word/2012/wordml" xmlns:w16cex="http://schemas.microsoft.com/office/word/2018/wordml/cex" xmlns:w16cid="http://schemas.microsoft.com/office/word/2016/wordml/cid" xmlns:w16="http://schemas.microsoft.com/office/word/2018/wordml" xmlns:w16sdtdh="http://schemas.microsoft.com/office/word/2020/wordml/sdtdatahash" xmlns:w16se="http://schemas.microsoft.com/office/word/2015/wordml/symex" xmlns:wpg="http://schemas.microsoft.com/office/word/2010/wordprocessingGroup" xmlns:wpi="http://schemas.microsoft.com/office/word/2010/wordprocessingInk" xmlns:wne="http://schemas.microsoft.com/office/word/2006/wordml" xmlns:wps="http://schemas.microsoft.com/office/word/2010/wordprocessingShape" mc:Ignorable="w14 w15 w16se w16cid w16 w16cex w16sdtdh wp14">
+<w:numbering xmlns:wpc="http://schemas.microsoft.com/office/word/2010/wordprocessingCanvas" xmlns:cx="http://schemas.microsoft.com/office/drawing/2014/chartex" xmlns:cx1="http://schemas.microsoft.com/office/drawing/2015/9/8/chartex" xmlns:cx2="http://schemas.microsoft.com/office/drawing/2015/10/21/chartex" xmlns:cx3="http://schemas.microsoft.com/office/drawing/2016/5/9/chartex" xmlns:cx4="http://schemas.microsoft.com/office/drawing/2016/5/10/chartex" xmlns:cx5="http://schemas.microsoft.com/office/drawing/2016/5/11/chartex" xmlns:cx6="http://schemas.microsoft.com/office/drawing/2016/5/12/chartex" xmlns:cx7="http://schemas.microsoft.com/office/drawing/2016/5/13/chartex" xmlns:cx8="http://schemas.microsoft.com/office/drawing/2016/5/14/chartex" xmlns:mc="http://schemas.openxmlformats.org/markup-compatibility/2006" xmlns:aink="http://schemas.microsoft.com/office/drawing/2016/ink" xmlns:am3d="http://schemas.microsoft.com/office/drawing/2017/model3d" xmlns:o="urn:schemas-microsoft-com:office:office" xmlns:oel="http://schemas.microsoft.com/office/2019/extlst" xmlns:r="http://schemas.openxmlformats.org/officeDocument/2006/relationships" xmlns:m="http://schemas.openxmlformats.org/officeDocument/2006/math" xmlns:v="urn:schemas-microsoft-com:vml" xmlns:wp14="http://schemas.microsoft.com/office/word/2010/wordprocessingDrawing" xmlns:wp="http://schemas.openxmlformats.org/drawingml/2006/wordprocessingDrawing" xmlns:w10="urn:schemas-microsoft-com:office:word" xmlns:w="http://schemas.openxmlformats.org/wordprocessingml/2006/main" xmlns:w14="http://schemas.microsoft.com/office/word/2010/wordml" xmlns:w15="http://schemas.microsoft.com/office/word/2012/wordml" xmlns:w16cex="http://schemas.microsoft.com/office/word/2018/wordml/cex" xmlns:w16cid="http://schemas.microsoft.com/office/word/2016/wordml/cid" xmlns:w16="http://schemas.microsoft.com/office/word/2018/wordml" xmlns:w16du="http://schemas.microsoft.com/office/word/2023/wordml/word16du" xmlns:w16sdtdh="http://schemas.microsoft.com/office/word/2020/wordml/sdtdatahash" xmlns:w16se="http://schemas.microsoft.com/office/word/2015/wordml/symex" xmlns:wpg="http://schemas.microsoft.com/office/word/2010/wordprocessingGroup" xmlns:wpi="http://schemas.microsoft.com/office/word/2010/wordprocessingInk" xmlns:wne="http://schemas.microsoft.com/office/word/2006/wordml" xmlns:wps="http://schemas.microsoft.com/office/word/2010/wordprocessingShape" mc:Ignorable="w14 w15 w16se w16cid w16 w16cex w16sdtdh wp14">
   <w:abstractNum w:abstractNumId="0" w15:restartNumberingAfterBreak="0">
     <w:nsid w:val="04891B56"/>
     <w:multiLevelType w:val="hybridMultilevel"/>

</xml_diff>